<commit_message>
update deleteArticle.php getContact.php  addPost.php _include.php loginCheck.php add aboutComment aboutReplyPost and getRecMail.php getSendMail.php editPost.php removePost.php
</commit_message>
<xml_diff>
--- a/app/backend/函数列表.docx
+++ b/app/backend/函数列表.docx
@@ -4376,6 +4376,56 @@
                 <w:color w:val="4472C4" w:themeColor="accent5"/>
               </w:rPr>
             </w:pPr>
+          </w:p>
+        </w:tc>
+        <w:tc>
+          <w:tcPr>
+            <w:tcW w:w="1701" w:type="dxa"/>
+          </w:tcPr>
+          <w:p>
+            <w:pPr>
+              <w:rPr>
+                <w:color w:val="4472C4" w:themeColor="accent5"/>
+              </w:rPr>
+            </w:pPr>
+          </w:p>
+        </w:tc>
+        <w:tc>
+          <w:tcPr>
+            <w:tcW w:w="3824" w:type="dxa"/>
+          </w:tcPr>
+          <w:p>
+            <w:pPr>
+              <w:rPr>
+                <w:color w:val="4472C4" w:themeColor="accent5"/>
+              </w:rPr>
+            </w:pPr>
+          </w:p>
+        </w:tc>
+        <w:tc>
+          <w:tcPr>
+            <w:tcW w:w="1497" w:type="dxa"/>
+          </w:tcPr>
+          <w:p>
+            <w:pPr>
+              <w:rPr>
+                <w:color w:val="4472C4" w:themeColor="accent5"/>
+              </w:rPr>
+            </w:pPr>
+          </w:p>
+        </w:tc>
+      </w:tr>
+      <w:tr>
+        <w:tc>
+          <w:tcPr>
+            <w:tcW w:w="1276" w:type="dxa"/>
+          </w:tcPr>
+          <w:p>
+            <w:pPr>
+              <w:rPr>
+                <w:color w:val="4472C4" w:themeColor="accent5"/>
+              </w:rPr>
+            </w:pPr>
             <w:proofErr w:type="spellStart"/>
             <w:r>
               <w:rPr>
@@ -4784,14 +4834,23 @@
             <w:tcW w:w="1276" w:type="dxa"/>
           </w:tcPr>
           <w:p>
-            <w:proofErr w:type="spellStart"/>
-            <w:r>
-              <w:rPr>
-                <w:rFonts w:hint="eastAsia"/>
+            <w:pPr>
+              <w:rPr>
+                <w:color w:val="4472C4" w:themeColor="accent5"/>
+              </w:rPr>
+            </w:pPr>
+            <w:proofErr w:type="spellStart"/>
+            <w:r>
+              <w:rPr>
+                <w:rFonts w:hint="eastAsia"/>
+                <w:color w:val="4472C4" w:themeColor="accent5"/>
               </w:rPr>
               <w:t>ed</w:t>
             </w:r>
             <w:r>
+              <w:rPr>
+                <w:color w:val="4472C4" w:themeColor="accent5"/>
+              </w:rPr>
               <w:t>itPost</w:t>
             </w:r>
             <w:proofErr w:type="spellEnd"/>
@@ -4802,23 +4861,32 @@
             <w:tcW w:w="1701" w:type="dxa"/>
           </w:tcPr>
           <w:p>
-            <w:proofErr w:type="spellStart"/>
-            <w:r>
+            <w:pPr>
+              <w:rPr>
+                <w:color w:val="4472C4" w:themeColor="accent5"/>
+              </w:rPr>
+            </w:pPr>
+            <w:proofErr w:type="spellStart"/>
+            <w:r>
+              <w:rPr>
+                <w:color w:val="4472C4" w:themeColor="accent5"/>
+              </w:rPr>
               <w:t>P</w:t>
             </w:r>
             <w:r>
               <w:rPr>
                 <w:rFonts w:hint="eastAsia"/>
+                <w:color w:val="4472C4" w:themeColor="accent5"/>
               </w:rPr>
               <w:t>ost_</w:t>
             </w:r>
             <w:r>
-              <w:t>id,title,content,attachment</w:t>
-            </w:r>
-            <w:proofErr w:type="spellEnd"/>
-            <w:r>
-              <w:t>[]</w:t>
-            </w:r>
+              <w:rPr>
+                <w:color w:val="4472C4" w:themeColor="accent5"/>
+              </w:rPr>
+              <w:t>id,title,content</w:t>
+            </w:r>
+            <w:proofErr w:type="spellEnd"/>
           </w:p>
         </w:tc>
         <w:tc>
@@ -4826,16 +4894,22 @@
             <w:tcW w:w="3824" w:type="dxa"/>
           </w:tcPr>
           <w:p>
-            <w:r>
-              <w:t>post_id,title,content,author_id,author_name,publish_time,update_time,reply_num,attachment[String](</w:t>
-            </w:r>
-            <w:proofErr w:type="spellStart"/>
-            <w:r>
-              <w:t>resource_id,name,path,size</w:t>
-            </w:r>
-            <w:proofErr w:type="spellEnd"/>
-            <w:r>
-              <w:t>)</w:t>
+            <w:pPr>
+              <w:rPr>
+                <w:color w:val="4472C4" w:themeColor="accent5"/>
+              </w:rPr>
+            </w:pPr>
+            <w:r>
+              <w:rPr>
+                <w:color w:val="4472C4" w:themeColor="accent5"/>
+              </w:rPr>
+              <w:t>post_id,title,content,author_id,author_name,publish_time,update_tim</w:t>
+            </w:r>
+            <w:r>
+              <w:rPr>
+                <w:color w:val="4472C4" w:themeColor="accent5"/>
+              </w:rPr>
+              <w:t>e</w:t>
             </w:r>
           </w:p>
         </w:tc>
@@ -4844,7 +4918,15 @@
             <w:tcW w:w="1497" w:type="dxa"/>
           </w:tcPr>
           <w:p>
-            <w:r>
+            <w:pPr>
+              <w:rPr>
+                <w:color w:val="4472C4" w:themeColor="accent5"/>
+              </w:rPr>
+            </w:pPr>
+            <w:r>
+              <w:rPr>
+                <w:color w:val="4472C4" w:themeColor="accent5"/>
+              </w:rPr>
               <w:t>编辑帖子</w:t>
             </w:r>
           </w:p>
@@ -4856,10 +4938,16 @@
             <w:tcW w:w="1276" w:type="dxa"/>
           </w:tcPr>
           <w:p>
-            <w:proofErr w:type="spellStart"/>
-            <w:r>
-              <w:rPr>
-                <w:rFonts w:hint="eastAsia"/>
+            <w:pPr>
+              <w:rPr>
+                <w:color w:val="4472C4" w:themeColor="accent5"/>
+              </w:rPr>
+            </w:pPr>
+            <w:proofErr w:type="spellStart"/>
+            <w:r>
+              <w:rPr>
+                <w:rFonts w:hint="eastAsia"/>
+                <w:color w:val="4472C4" w:themeColor="accent5"/>
               </w:rPr>
               <w:t>removePost</w:t>
             </w:r>
@@ -4871,17 +4959,29 @@
             <w:tcW w:w="1701" w:type="dxa"/>
           </w:tcPr>
           <w:p>
-            <w:proofErr w:type="spellStart"/>
-            <w:r>
+            <w:pPr>
+              <w:rPr>
+                <w:color w:val="4472C4" w:themeColor="accent5"/>
+              </w:rPr>
+            </w:pPr>
+            <w:proofErr w:type="spellStart"/>
+            <w:r>
+              <w:rPr>
+                <w:color w:val="4472C4" w:themeColor="accent5"/>
+              </w:rPr>
               <w:t>target</w:t>
             </w:r>
             <w:r>
               <w:rPr>
                 <w:rFonts w:hint="eastAsia"/>
+                <w:color w:val="4472C4" w:themeColor="accent5"/>
               </w:rPr>
               <w:t>_</w:t>
             </w:r>
             <w:r>
+              <w:rPr>
+                <w:color w:val="4472C4" w:themeColor="accent5"/>
+              </w:rPr>
               <w:t>id,type</w:t>
             </w:r>
             <w:proofErr w:type="spellEnd"/>
@@ -4892,9 +4992,15 @@
             <w:tcW w:w="3824" w:type="dxa"/>
           </w:tcPr>
           <w:p>
-            <w:r>
-              <w:rPr>
-                <w:rFonts w:hint="eastAsia"/>
+            <w:pPr>
+              <w:rPr>
+                <w:color w:val="4472C4" w:themeColor="accent5"/>
+              </w:rPr>
+            </w:pPr>
+            <w:r>
+              <w:rPr>
+                <w:rFonts w:hint="eastAsia"/>
+                <w:color w:val="4472C4" w:themeColor="accent5"/>
               </w:rPr>
               <w:t>成功与失败</w:t>
             </w:r>
@@ -4905,36 +5011,49 @@
             <w:tcW w:w="1497" w:type="dxa"/>
           </w:tcPr>
           <w:p>
-            <w:r>
+            <w:pPr>
+              <w:rPr>
+                <w:color w:val="4472C4" w:themeColor="accent5"/>
+              </w:rPr>
+            </w:pPr>
+            <w:r>
+              <w:rPr>
+                <w:color w:val="4472C4" w:themeColor="accent5"/>
+              </w:rPr>
               <w:t>删除帖子</w:t>
             </w:r>
             <w:r>
               <w:rPr>
                 <w:rFonts w:hint="eastAsia"/>
+                <w:color w:val="4472C4" w:themeColor="accent5"/>
               </w:rPr>
               <w:t>(</w:t>
             </w:r>
             <w:r>
               <w:rPr>
                 <w:rFonts w:hint="eastAsia"/>
+                <w:color w:val="4472C4" w:themeColor="accent5"/>
               </w:rPr>
               <w:t>包括回帖和评论</w:t>
             </w:r>
             <w:r>
               <w:rPr>
                 <w:rFonts w:hint="eastAsia"/>
+                <w:color w:val="4472C4" w:themeColor="accent5"/>
               </w:rPr>
               <w:t>、删除</w:t>
             </w:r>
             <w:r>
               <w:rPr>
                 <w:rFonts w:hint="eastAsia"/>
+                <w:color w:val="4472C4" w:themeColor="accent5"/>
               </w:rPr>
               <w:t>资源</w:t>
             </w:r>
             <w:r>
               <w:rPr>
                 <w:rFonts w:hint="eastAsia"/>
+                <w:color w:val="4472C4" w:themeColor="accent5"/>
               </w:rPr>
               <w:t>)</w:t>
             </w:r>
@@ -4947,10 +5066,16 @@
             <w:tcW w:w="1276" w:type="dxa"/>
           </w:tcPr>
           <w:p>
-            <w:proofErr w:type="spellStart"/>
-            <w:r>
-              <w:rPr>
-                <w:rFonts w:hint="eastAsia"/>
+            <w:pPr>
+              <w:rPr>
+                <w:color w:val="4472C4" w:themeColor="accent5"/>
+              </w:rPr>
+            </w:pPr>
+            <w:proofErr w:type="spellStart"/>
+            <w:r>
+              <w:rPr>
+                <w:rFonts w:hint="eastAsia"/>
+                <w:color w:val="4472C4" w:themeColor="accent5"/>
               </w:rPr>
               <w:t>getReplyPost</w:t>
             </w:r>
@@ -4962,20 +5087,30 @@
             <w:tcW w:w="1701" w:type="dxa"/>
           </w:tcPr>
           <w:p>
-            <w:proofErr w:type="spellStart"/>
-            <w:r>
-              <w:rPr>
-                <w:rFonts w:hint="eastAsia"/>
+            <w:pPr>
+              <w:rPr>
+                <w:color w:val="4472C4" w:themeColor="accent5"/>
+              </w:rPr>
+            </w:pPr>
+            <w:proofErr w:type="spellStart"/>
+            <w:r>
+              <w:rPr>
+                <w:rFonts w:hint="eastAsia"/>
+                <w:color w:val="4472C4" w:themeColor="accent5"/>
               </w:rPr>
               <w:t>p</w:t>
             </w:r>
             <w:r>
               <w:rPr>
                 <w:rFonts w:hint="eastAsia"/>
+                <w:color w:val="4472C4" w:themeColor="accent5"/>
               </w:rPr>
               <w:t>ost_</w:t>
             </w:r>
             <w:r>
+              <w:rPr>
+                <w:color w:val="4472C4" w:themeColor="accent5"/>
+              </w:rPr>
               <w:t>id</w:t>
             </w:r>
             <w:proofErr w:type="spellEnd"/>
@@ -4986,13 +5121,22 @@
             <w:tcW w:w="3824" w:type="dxa"/>
           </w:tcPr>
           <w:p>
-            <w:proofErr w:type="spellStart"/>
-            <w:r>
+            <w:pPr>
+              <w:rPr>
+                <w:color w:val="4472C4" w:themeColor="accent5"/>
+              </w:rPr>
+            </w:pPr>
+            <w:proofErr w:type="spellStart"/>
+            <w:r>
+              <w:rPr>
+                <w:color w:val="4472C4" w:themeColor="accent5"/>
+              </w:rPr>
               <w:t>r</w:t>
             </w:r>
             <w:r>
               <w:rPr>
                 <w:rFonts w:hint="eastAsia"/>
+                <w:color w:val="4472C4" w:themeColor="accent5"/>
               </w:rPr>
               <w:t>eplyPost</w:t>
             </w:r>
@@ -5000,38 +5144,66 @@
             <w:r>
               <w:rPr>
                 <w:rFonts w:hint="eastAsia"/>
+                <w:color w:val="4472C4" w:themeColor="accent5"/>
               </w:rPr>
               <w:t>[String]</w:t>
             </w:r>
             <w:r>
+              <w:rPr>
+                <w:color w:val="4472C4" w:themeColor="accent5"/>
+              </w:rPr>
               <w:t>(</w:t>
             </w:r>
             <w:proofErr w:type="spellStart"/>
             <w:r>
+              <w:rPr>
+                <w:color w:val="4472C4" w:themeColor="accent5"/>
+              </w:rPr>
               <w:t>repost_id,content,author_id,</w:t>
             </w:r>
             <w:r>
+              <w:rPr>
+                <w:color w:val="4472C4" w:themeColor="accent5"/>
+              </w:rPr>
               <w:t>author_name,time,</w:t>
             </w:r>
             <w:r>
+              <w:rPr>
+                <w:color w:val="4472C4" w:themeColor="accent5"/>
+              </w:rPr>
               <w:t>commentList</w:t>
             </w:r>
             <w:proofErr w:type="spellEnd"/>
             <w:r>
+              <w:rPr>
+                <w:color w:val="4472C4" w:themeColor="accent5"/>
+              </w:rPr>
               <w:t>[String](</w:t>
             </w:r>
             <w:proofErr w:type="spellStart"/>
             <w:r>
+              <w:rPr>
+                <w:color w:val="4472C4" w:themeColor="accent5"/>
+              </w:rPr>
               <w:t>com</w:t>
             </w:r>
             <w:r>
+              <w:rPr>
+                <w:color w:val="4472C4" w:themeColor="accent5"/>
+              </w:rPr>
               <w:t>_id,content,author_name,time</w:t>
             </w:r>
             <w:r>
+              <w:rPr>
+                <w:color w:val="4472C4" w:themeColor="accent5"/>
+              </w:rPr>
               <w:t>,author_id</w:t>
             </w:r>
             <w:proofErr w:type="spellEnd"/>
             <w:r>
+              <w:rPr>
+                <w:color w:val="4472C4" w:themeColor="accent5"/>
+              </w:rPr>
               <w:t>))</w:t>
             </w:r>
           </w:p>
@@ -5041,7 +5213,15 @@
             <w:tcW w:w="1497" w:type="dxa"/>
           </w:tcPr>
           <w:p>
-            <w:r>
+            <w:pPr>
+              <w:rPr>
+                <w:color w:val="4472C4" w:themeColor="accent5"/>
+              </w:rPr>
+            </w:pPr>
+            <w:r>
+              <w:rPr>
+                <w:color w:val="4472C4" w:themeColor="accent5"/>
+              </w:rPr>
               <w:t>获取回帖</w:t>
             </w:r>
           </w:p>
@@ -5053,13 +5233,22 @@
             <w:tcW w:w="1276" w:type="dxa"/>
           </w:tcPr>
           <w:p>
-            <w:proofErr w:type="spellStart"/>
-            <w:r>
+            <w:pPr>
+              <w:rPr>
+                <w:color w:val="4472C4" w:themeColor="accent5"/>
+              </w:rPr>
+            </w:pPr>
+            <w:proofErr w:type="spellStart"/>
+            <w:r>
+              <w:rPr>
+                <w:color w:val="4472C4" w:themeColor="accent5"/>
+              </w:rPr>
               <w:t>addReplyP</w:t>
             </w:r>
             <w:r>
               <w:rPr>
                 <w:rFonts w:hint="eastAsia"/>
+                <w:color w:val="4472C4" w:themeColor="accent5"/>
               </w:rPr>
               <w:t>ost</w:t>
             </w:r>
@@ -5071,26 +5260,37 @@
             <w:tcW w:w="1701" w:type="dxa"/>
           </w:tcPr>
           <w:p>
-            <w:proofErr w:type="spellStart"/>
-            <w:r>
-              <w:rPr>
-                <w:rFonts w:hint="eastAsia"/>
+            <w:pPr>
+              <w:rPr>
+                <w:color w:val="4472C4" w:themeColor="accent5"/>
+              </w:rPr>
+            </w:pPr>
+            <w:proofErr w:type="spellStart"/>
+            <w:r>
+              <w:rPr>
+                <w:rFonts w:hint="eastAsia"/>
+                <w:color w:val="4472C4" w:themeColor="accent5"/>
               </w:rPr>
               <w:t>p</w:t>
             </w:r>
             <w:r>
               <w:rPr>
                 <w:rFonts w:hint="eastAsia"/>
+                <w:color w:val="4472C4" w:themeColor="accent5"/>
               </w:rPr>
               <w:t>ost_</w:t>
             </w:r>
             <w:r>
+              <w:rPr>
+                <w:color w:val="4472C4" w:themeColor="accent5"/>
+              </w:rPr>
               <w:t>id,content</w:t>
             </w:r>
             <w:proofErr w:type="spellEnd"/>
             <w:r>
               <w:rPr>
                 <w:rFonts w:hint="eastAsia"/>
+                <w:color w:val="4472C4" w:themeColor="accent5"/>
               </w:rPr>
               <w:t>，</w:t>
             </w:r>
@@ -5098,10 +5298,14 @@
             <w:r>
               <w:rPr>
                 <w:rFonts w:hint="eastAsia"/>
+                <w:color w:val="4472C4" w:themeColor="accent5"/>
               </w:rPr>
               <w:t>author</w:t>
             </w:r>
             <w:r>
+              <w:rPr>
+                <w:color w:val="4472C4" w:themeColor="accent5"/>
+              </w:rPr>
               <w:t>_id</w:t>
             </w:r>
             <w:proofErr w:type="spellEnd"/>
@@ -5112,8 +5316,16 @@
             <w:tcW w:w="3824" w:type="dxa"/>
           </w:tcPr>
           <w:p>
-            <w:proofErr w:type="spellStart"/>
-            <w:r>
+            <w:pPr>
+              <w:rPr>
+                <w:color w:val="4472C4" w:themeColor="accent5"/>
+              </w:rPr>
+            </w:pPr>
+            <w:proofErr w:type="spellStart"/>
+            <w:r>
+              <w:rPr>
+                <w:color w:val="4472C4" w:themeColor="accent5"/>
+              </w:rPr>
               <w:t>repost_id,content,author_id,author_name,time</w:t>
             </w:r>
             <w:proofErr w:type="spellEnd"/>
@@ -5124,7 +5336,15 @@
             <w:tcW w:w="1497" w:type="dxa"/>
           </w:tcPr>
           <w:p>
-            <w:r>
+            <w:pPr>
+              <w:rPr>
+                <w:color w:val="4472C4" w:themeColor="accent5"/>
+              </w:rPr>
+            </w:pPr>
+            <w:r>
+              <w:rPr>
+                <w:color w:val="4472C4" w:themeColor="accent5"/>
+              </w:rPr>
               <w:t>增加回帖</w:t>
             </w:r>
           </w:p>
@@ -5136,8 +5356,16 @@
             <w:tcW w:w="1276" w:type="dxa"/>
           </w:tcPr>
           <w:p>
-            <w:proofErr w:type="spellStart"/>
-            <w:r>
+            <w:pPr>
+              <w:rPr>
+                <w:color w:val="4472C4" w:themeColor="accent5"/>
+              </w:rPr>
+            </w:pPr>
+            <w:proofErr w:type="spellStart"/>
+            <w:r>
+              <w:rPr>
+                <w:color w:val="4472C4" w:themeColor="accent5"/>
+              </w:rPr>
               <w:t>editReplyPost</w:t>
             </w:r>
             <w:proofErr w:type="spellEnd"/>
@@ -5148,23 +5376,36 @@
             <w:tcW w:w="1701" w:type="dxa"/>
           </w:tcPr>
           <w:p>
-            <w:proofErr w:type="spellStart"/>
-            <w:r>
+            <w:pPr>
+              <w:rPr>
+                <w:color w:val="4472C4" w:themeColor="accent5"/>
+              </w:rPr>
+            </w:pPr>
+            <w:proofErr w:type="spellStart"/>
+            <w:r>
+              <w:rPr>
+                <w:color w:val="4472C4" w:themeColor="accent5"/>
+              </w:rPr>
               <w:t>re</w:t>
             </w:r>
             <w:r>
               <w:rPr>
                 <w:rFonts w:hint="eastAsia"/>
+                <w:color w:val="4472C4" w:themeColor="accent5"/>
               </w:rPr>
               <w:t>post_</w:t>
             </w:r>
             <w:r>
+              <w:rPr>
+                <w:color w:val="4472C4" w:themeColor="accent5"/>
+              </w:rPr>
               <w:t>id,content</w:t>
             </w:r>
             <w:proofErr w:type="spellEnd"/>
             <w:r>
               <w:rPr>
                 <w:rFonts w:hint="eastAsia"/>
+                <w:color w:val="4472C4" w:themeColor="accent5"/>
               </w:rPr>
               <w:t>，</w:t>
             </w:r>
@@ -5172,10 +5413,14 @@
             <w:r>
               <w:rPr>
                 <w:rFonts w:hint="eastAsia"/>
+                <w:color w:val="4472C4" w:themeColor="accent5"/>
               </w:rPr>
               <w:t>author</w:t>
             </w:r>
             <w:r>
+              <w:rPr>
+                <w:color w:val="4472C4" w:themeColor="accent5"/>
+              </w:rPr>
               <w:t>_id</w:t>
             </w:r>
             <w:proofErr w:type="spellEnd"/>
@@ -5186,8 +5431,16 @@
             <w:tcW w:w="3824" w:type="dxa"/>
           </w:tcPr>
           <w:p>
-            <w:proofErr w:type="spellStart"/>
-            <w:r>
+            <w:pPr>
+              <w:rPr>
+                <w:color w:val="4472C4" w:themeColor="accent5"/>
+              </w:rPr>
+            </w:pPr>
+            <w:proofErr w:type="spellStart"/>
+            <w:r>
+              <w:rPr>
+                <w:color w:val="4472C4" w:themeColor="accent5"/>
+              </w:rPr>
               <w:t>repost_id,content,author_id,author_name,time</w:t>
             </w:r>
             <w:proofErr w:type="spellEnd"/>
@@ -5198,9 +5451,15 @@
             <w:tcW w:w="1497" w:type="dxa"/>
           </w:tcPr>
           <w:p>
-            <w:r>
-              <w:rPr>
-                <w:rFonts w:hint="eastAsia"/>
+            <w:pPr>
+              <w:rPr>
+                <w:color w:val="4472C4" w:themeColor="accent5"/>
+              </w:rPr>
+            </w:pPr>
+            <w:r>
+              <w:rPr>
+                <w:rFonts w:hint="eastAsia"/>
+                <w:color w:val="4472C4" w:themeColor="accent5"/>
               </w:rPr>
               <w:t>修改回帖</w:t>
             </w:r>
@@ -5213,8 +5472,16 @@
             <w:tcW w:w="1276" w:type="dxa"/>
           </w:tcPr>
           <w:p>
-            <w:proofErr w:type="spellStart"/>
-            <w:r>
+            <w:pPr>
+              <w:rPr>
+                <w:color w:val="4472C4" w:themeColor="accent5"/>
+              </w:rPr>
+            </w:pPr>
+            <w:proofErr w:type="spellStart"/>
+            <w:r>
+              <w:rPr>
+                <w:color w:val="4472C4" w:themeColor="accent5"/>
+              </w:rPr>
               <w:t>removeReplyPost</w:t>
             </w:r>
             <w:proofErr w:type="spellEnd"/>
@@ -5225,14 +5492,23 @@
             <w:tcW w:w="1701" w:type="dxa"/>
           </w:tcPr>
           <w:p>
-            <w:proofErr w:type="spellStart"/>
-            <w:r>
-              <w:rPr>
-                <w:rFonts w:hint="eastAsia"/>
+            <w:pPr>
+              <w:rPr>
+                <w:color w:val="4472C4" w:themeColor="accent5"/>
+              </w:rPr>
+            </w:pPr>
+            <w:proofErr w:type="spellStart"/>
+            <w:r>
+              <w:rPr>
+                <w:rFonts w:hint="eastAsia"/>
+                <w:color w:val="4472C4" w:themeColor="accent5"/>
               </w:rPr>
               <w:t>repost</w:t>
             </w:r>
             <w:r>
+              <w:rPr>
+                <w:color w:val="4472C4" w:themeColor="accent5"/>
+              </w:rPr>
               <w:t>_id</w:t>
             </w:r>
             <w:proofErr w:type="spellEnd"/>
@@ -5243,9 +5519,15 @@
             <w:tcW w:w="3824" w:type="dxa"/>
           </w:tcPr>
           <w:p>
-            <w:r>
-              <w:rPr>
-                <w:rFonts w:hint="eastAsia"/>
+            <w:pPr>
+              <w:rPr>
+                <w:color w:val="4472C4" w:themeColor="accent5"/>
+              </w:rPr>
+            </w:pPr>
+            <w:r>
+              <w:rPr>
+                <w:rFonts w:hint="eastAsia"/>
+                <w:color w:val="4472C4" w:themeColor="accent5"/>
               </w:rPr>
               <w:t>成功与否</w:t>
             </w:r>
@@ -5256,9 +5538,15 @@
             <w:tcW w:w="1497" w:type="dxa"/>
           </w:tcPr>
           <w:p>
-            <w:r>
-              <w:rPr>
-                <w:rFonts w:hint="eastAsia"/>
+            <w:pPr>
+              <w:rPr>
+                <w:color w:val="4472C4" w:themeColor="accent5"/>
+              </w:rPr>
+            </w:pPr>
+            <w:r>
+              <w:rPr>
+                <w:rFonts w:hint="eastAsia"/>
+                <w:color w:val="4472C4" w:themeColor="accent5"/>
               </w:rPr>
               <w:t>删除回帖</w:t>
             </w:r>
@@ -5271,10 +5559,16 @@
             <w:tcW w:w="1276" w:type="dxa"/>
           </w:tcPr>
           <w:p>
-            <w:proofErr w:type="spellStart"/>
-            <w:r>
-              <w:rPr>
-                <w:rFonts w:hint="eastAsia"/>
+            <w:pPr>
+              <w:rPr>
+                <w:color w:val="4472C4" w:themeColor="accent5"/>
+              </w:rPr>
+            </w:pPr>
+            <w:proofErr w:type="spellStart"/>
+            <w:r>
+              <w:rPr>
+                <w:rFonts w:hint="eastAsia"/>
+                <w:color w:val="4472C4" w:themeColor="accent5"/>
               </w:rPr>
               <w:t>addComment</w:t>
             </w:r>
@@ -5286,23 +5580,36 @@
             <w:tcW w:w="1701" w:type="dxa"/>
           </w:tcPr>
           <w:p>
-            <w:proofErr w:type="spellStart"/>
-            <w:r>
-              <w:rPr>
-                <w:rFonts w:hint="eastAsia"/>
+            <w:pPr>
+              <w:rPr>
+                <w:color w:val="4472C4" w:themeColor="accent5"/>
+              </w:rPr>
+            </w:pPr>
+            <w:proofErr w:type="spellStart"/>
+            <w:r>
+              <w:rPr>
+                <w:rFonts w:hint="eastAsia"/>
+                <w:color w:val="4472C4" w:themeColor="accent5"/>
               </w:rPr>
               <w:t>target</w:t>
             </w:r>
             <w:r>
+              <w:rPr>
+                <w:color w:val="4472C4" w:themeColor="accent5"/>
+              </w:rPr>
               <w:t>_id,</w:t>
             </w:r>
             <w:r>
               <w:rPr>
                 <w:rFonts w:hint="eastAsia"/>
+                <w:color w:val="4472C4" w:themeColor="accent5"/>
               </w:rPr>
               <w:t>type</w:t>
             </w:r>
             <w:r>
+              <w:rPr>
+                <w:color w:val="4472C4" w:themeColor="accent5"/>
+              </w:rPr>
               <w:t>,content,author_id</w:t>
             </w:r>
             <w:proofErr w:type="spellEnd"/>
@@ -5313,26 +5620,42 @@
             <w:tcW w:w="3824" w:type="dxa"/>
           </w:tcPr>
           <w:p>
-            <w:proofErr w:type="spellStart"/>
-            <w:r>
+            <w:pPr>
+              <w:rPr>
+                <w:color w:val="4472C4" w:themeColor="accent5"/>
+              </w:rPr>
+            </w:pPr>
+            <w:proofErr w:type="spellStart"/>
+            <w:r>
+              <w:rPr>
+                <w:color w:val="4472C4" w:themeColor="accent5"/>
+              </w:rPr>
               <w:t>com_id,time,t</w:t>
             </w:r>
             <w:r>
               <w:rPr>
                 <w:rFonts w:hint="eastAsia"/>
+                <w:color w:val="4472C4" w:themeColor="accent5"/>
               </w:rPr>
               <w:t>arget</w:t>
             </w:r>
             <w:r>
+              <w:rPr>
+                <w:color w:val="4472C4" w:themeColor="accent5"/>
+              </w:rPr>
               <w:t>_id,</w:t>
             </w:r>
             <w:r>
               <w:rPr>
                 <w:rFonts w:hint="eastAsia"/>
+                <w:color w:val="4472C4" w:themeColor="accent5"/>
               </w:rPr>
               <w:t>type</w:t>
             </w:r>
             <w:r>
+              <w:rPr>
+                <w:color w:val="4472C4" w:themeColor="accent5"/>
+              </w:rPr>
               <w:t>,content,author_name,author_id</w:t>
             </w:r>
             <w:proofErr w:type="spellEnd"/>
@@ -5343,9 +5666,15 @@
             <w:tcW w:w="1497" w:type="dxa"/>
           </w:tcPr>
           <w:p>
-            <w:r>
-              <w:rPr>
-                <w:rFonts w:hint="eastAsia"/>
+            <w:pPr>
+              <w:rPr>
+                <w:color w:val="4472C4" w:themeColor="accent5"/>
+              </w:rPr>
+            </w:pPr>
+            <w:r>
+              <w:rPr>
+                <w:rFonts w:hint="eastAsia"/>
+                <w:color w:val="4472C4" w:themeColor="accent5"/>
               </w:rPr>
               <w:t>增加评论</w:t>
             </w:r>
@@ -5358,8 +5687,16 @@
             <w:tcW w:w="1276" w:type="dxa"/>
           </w:tcPr>
           <w:p>
-            <w:proofErr w:type="spellStart"/>
-            <w:r>
+            <w:pPr>
+              <w:rPr>
+                <w:color w:val="4472C4" w:themeColor="accent5"/>
+              </w:rPr>
+            </w:pPr>
+            <w:proofErr w:type="spellStart"/>
+            <w:r>
+              <w:rPr>
+                <w:color w:val="4472C4" w:themeColor="accent5"/>
+              </w:rPr>
               <w:t>deleteComment</w:t>
             </w:r>
             <w:proofErr w:type="spellEnd"/>
@@ -5370,8 +5707,16 @@
             <w:tcW w:w="1701" w:type="dxa"/>
           </w:tcPr>
           <w:p>
-            <w:proofErr w:type="spellStart"/>
-            <w:r>
+            <w:pPr>
+              <w:rPr>
+                <w:color w:val="4472C4" w:themeColor="accent5"/>
+              </w:rPr>
+            </w:pPr>
+            <w:proofErr w:type="spellStart"/>
+            <w:r>
+              <w:rPr>
+                <w:color w:val="4472C4" w:themeColor="accent5"/>
+              </w:rPr>
               <w:t>com_id</w:t>
             </w:r>
             <w:proofErr w:type="spellEnd"/>
@@ -5382,9 +5727,15 @@
             <w:tcW w:w="3824" w:type="dxa"/>
           </w:tcPr>
           <w:p>
-            <w:r>
-              <w:rPr>
-                <w:rFonts w:hint="eastAsia"/>
+            <w:pPr>
+              <w:rPr>
+                <w:color w:val="4472C4" w:themeColor="accent5"/>
+              </w:rPr>
+            </w:pPr>
+            <w:r>
+              <w:rPr>
+                <w:rFonts w:hint="eastAsia"/>
+                <w:color w:val="4472C4" w:themeColor="accent5"/>
               </w:rPr>
               <w:t>成功与否</w:t>
             </w:r>
@@ -5395,9 +5746,15 @@
             <w:tcW w:w="1497" w:type="dxa"/>
           </w:tcPr>
           <w:p>
-            <w:r>
-              <w:rPr>
-                <w:rFonts w:hint="eastAsia"/>
+            <w:pPr>
+              <w:rPr>
+                <w:color w:val="4472C4" w:themeColor="accent5"/>
+              </w:rPr>
+            </w:pPr>
+            <w:r>
+              <w:rPr>
+                <w:rFonts w:hint="eastAsia"/>
+                <w:color w:val="4472C4" w:themeColor="accent5"/>
               </w:rPr>
               <w:t>删除评论</w:t>
             </w:r>
@@ -5410,10 +5767,16 @@
             <w:tcW w:w="1276" w:type="dxa"/>
           </w:tcPr>
           <w:p>
-            <w:proofErr w:type="spellStart"/>
-            <w:r>
-              <w:rPr>
-                <w:rFonts w:hint="eastAsia"/>
+            <w:pPr>
+              <w:rPr>
+                <w:color w:val="4472C4" w:themeColor="accent5"/>
+              </w:rPr>
+            </w:pPr>
+            <w:proofErr w:type="spellStart"/>
+            <w:r>
+              <w:rPr>
+                <w:rFonts w:hint="eastAsia"/>
+                <w:color w:val="4472C4" w:themeColor="accent5"/>
               </w:rPr>
               <w:t>getRecMail</w:t>
             </w:r>
@@ -5425,8 +5788,16 @@
             <w:tcW w:w="1701" w:type="dxa"/>
           </w:tcPr>
           <w:p>
-            <w:proofErr w:type="spellStart"/>
-            <w:r>
+            <w:pPr>
+              <w:rPr>
+                <w:color w:val="4472C4" w:themeColor="accent5"/>
+              </w:rPr>
+            </w:pPr>
+            <w:proofErr w:type="spellStart"/>
+            <w:r>
+              <w:rPr>
+                <w:color w:val="4472C4" w:themeColor="accent5"/>
+              </w:rPr>
               <w:t>dest_id</w:t>
             </w:r>
             <w:proofErr w:type="spellEnd"/>
@@ -5437,29 +5808,50 @@
             <w:tcW w:w="3824" w:type="dxa"/>
           </w:tcPr>
           <w:p>
-            <w:proofErr w:type="spellStart"/>
-            <w:r>
-              <w:rPr>
-                <w:rFonts w:hint="eastAsia"/>
+            <w:pPr>
+              <w:rPr>
+                <w:color w:val="4472C4" w:themeColor="accent5"/>
+              </w:rPr>
+            </w:pPr>
+            <w:proofErr w:type="spellStart"/>
+            <w:r>
+              <w:rPr>
+                <w:rFonts w:hint="eastAsia"/>
+                <w:color w:val="4472C4" w:themeColor="accent5"/>
               </w:rPr>
               <w:t>mail</w:t>
             </w:r>
             <w:r>
+              <w:rPr>
+                <w:color w:val="4472C4" w:themeColor="accent5"/>
+              </w:rPr>
               <w:t>List</w:t>
             </w:r>
             <w:proofErr w:type="spellEnd"/>
             <w:r>
+              <w:rPr>
+                <w:color w:val="4472C4" w:themeColor="accent5"/>
+              </w:rPr>
               <w:t>[string](</w:t>
             </w:r>
             <w:proofErr w:type="spellStart"/>
             <w:r>
+              <w:rPr>
+                <w:color w:val="4472C4" w:themeColor="accent5"/>
+              </w:rPr>
               <w:t>mail_id,title,content,time,</w:t>
             </w:r>
             <w:r>
+              <w:rPr>
+                <w:color w:val="4472C4" w:themeColor="accent5"/>
+              </w:rPr>
               <w:t>src_id,src_name,dest_id,is_read</w:t>
             </w:r>
             <w:proofErr w:type="spellEnd"/>
             <w:r>
+              <w:rPr>
+                <w:color w:val="4472C4" w:themeColor="accent5"/>
+              </w:rPr>
               <w:t>)</w:t>
             </w:r>
           </w:p>
@@ -5469,21 +5861,29 @@
             <w:tcW w:w="1497" w:type="dxa"/>
           </w:tcPr>
           <w:p>
-            <w:r>
-              <w:rPr>
-                <w:rFonts w:hint="eastAsia"/>
+            <w:pPr>
+              <w:rPr>
+                <w:color w:val="4472C4" w:themeColor="accent5"/>
+              </w:rPr>
+            </w:pPr>
+            <w:r>
+              <w:rPr>
+                <w:rFonts w:hint="eastAsia"/>
+                <w:color w:val="4472C4" w:themeColor="accent5"/>
               </w:rPr>
               <w:t>查看收到的</w:t>
             </w:r>
             <w:r>
               <w:rPr>
                 <w:rFonts w:hint="eastAsia"/>
+                <w:color w:val="4472C4" w:themeColor="accent5"/>
               </w:rPr>
               <w:t xml:space="preserve"> </w:t>
             </w:r>
             <w:r>
               <w:rPr>
                 <w:rFonts w:hint="eastAsia"/>
+                <w:color w:val="4472C4" w:themeColor="accent5"/>
               </w:rPr>
               <w:t>私信</w:t>
             </w:r>
@@ -5496,10 +5896,16 @@
             <w:tcW w:w="1276" w:type="dxa"/>
           </w:tcPr>
           <w:p>
-            <w:proofErr w:type="spellStart"/>
-            <w:r>
-              <w:rPr>
-                <w:rFonts w:hint="eastAsia"/>
+            <w:pPr>
+              <w:rPr>
+                <w:color w:val="4472C4" w:themeColor="accent5"/>
+              </w:rPr>
+            </w:pPr>
+            <w:proofErr w:type="spellStart"/>
+            <w:r>
+              <w:rPr>
+                <w:rFonts w:hint="eastAsia"/>
+                <w:color w:val="4472C4" w:themeColor="accent5"/>
               </w:rPr>
               <w:t>getSendMail</w:t>
             </w:r>
@@ -5511,14 +5917,23 @@
             <w:tcW w:w="1701" w:type="dxa"/>
           </w:tcPr>
           <w:p>
-            <w:proofErr w:type="spellStart"/>
-            <w:r>
-              <w:rPr>
-                <w:rFonts w:hint="eastAsia"/>
+            <w:pPr>
+              <w:rPr>
+                <w:color w:val="4472C4" w:themeColor="accent5"/>
+              </w:rPr>
+            </w:pPr>
+            <w:proofErr w:type="spellStart"/>
+            <w:r>
+              <w:rPr>
+                <w:rFonts w:hint="eastAsia"/>
+                <w:color w:val="4472C4" w:themeColor="accent5"/>
               </w:rPr>
               <w:t>src</w:t>
             </w:r>
             <w:r>
+              <w:rPr>
+                <w:color w:val="4472C4" w:themeColor="accent5"/>
+              </w:rPr>
               <w:t>_id</w:t>
             </w:r>
             <w:proofErr w:type="spellEnd"/>
@@ -5529,26 +5944,44 @@
             <w:tcW w:w="3824" w:type="dxa"/>
           </w:tcPr>
           <w:p>
-            <w:proofErr w:type="spellStart"/>
-            <w:r>
-              <w:rPr>
-                <w:rFonts w:hint="eastAsia"/>
+            <w:pPr>
+              <w:rPr>
+                <w:color w:val="4472C4" w:themeColor="accent5"/>
+              </w:rPr>
+            </w:pPr>
+            <w:proofErr w:type="spellStart"/>
+            <w:r>
+              <w:rPr>
+                <w:rFonts w:hint="eastAsia"/>
+                <w:color w:val="4472C4" w:themeColor="accent5"/>
               </w:rPr>
               <w:t>mail</w:t>
             </w:r>
             <w:r>
+              <w:rPr>
+                <w:color w:val="4472C4" w:themeColor="accent5"/>
+              </w:rPr>
               <w:t>List</w:t>
             </w:r>
             <w:proofErr w:type="spellEnd"/>
             <w:r>
+              <w:rPr>
+                <w:color w:val="4472C4" w:themeColor="accent5"/>
+              </w:rPr>
               <w:t>[string](</w:t>
             </w:r>
             <w:proofErr w:type="spellStart"/>
             <w:r>
+              <w:rPr>
+                <w:color w:val="4472C4" w:themeColor="accent5"/>
+              </w:rPr>
               <w:t>mail_id,title,content,time,src_id,src_name,dest_id,dest_name</w:t>
             </w:r>
             <w:proofErr w:type="spellEnd"/>
             <w:r>
+              <w:rPr>
+                <w:color w:val="4472C4" w:themeColor="accent5"/>
+              </w:rPr>
               <w:t>)</w:t>
             </w:r>
           </w:p>
@@ -5558,9 +5991,15 @@
             <w:tcW w:w="1497" w:type="dxa"/>
           </w:tcPr>
           <w:p>
-            <w:r>
-              <w:rPr>
-                <w:rFonts w:hint="eastAsia"/>
+            <w:pPr>
+              <w:rPr>
+                <w:color w:val="4472C4" w:themeColor="accent5"/>
+              </w:rPr>
+            </w:pPr>
+            <w:r>
+              <w:rPr>
+                <w:rFonts w:hint="eastAsia"/>
+                <w:color w:val="4472C4" w:themeColor="accent5"/>
               </w:rPr>
               <w:t>查看发送的私信</w:t>
             </w:r>
@@ -5638,6 +6077,8 @@
             <w:r>
               <w:t>mail_id,title,content,time,src_id,src_name,dest_id,dest_name</w:t>
             </w:r>
+            <w:bookmarkStart w:id="21" w:name="_GoBack"/>
+            <w:bookmarkEnd w:id="21"/>
             <w:proofErr w:type="spellEnd"/>
           </w:p>
         </w:tc>
@@ -5783,11 +6224,6 @@
             <w:tcW w:w="1276" w:type="dxa"/>
           </w:tcPr>
           <w:p>
-            <w:pPr>
-              <w:rPr>
-                <w:rFonts w:hint="eastAsia"/>
-              </w:rPr>
-            </w:pPr>
             <w:proofErr w:type="spellStart"/>
             <w:r>
               <w:rPr>
@@ -5803,11 +6239,6 @@
             <w:tcW w:w="1701" w:type="dxa"/>
           </w:tcPr>
           <w:p>
-            <w:pPr>
-              <w:rPr>
-                <w:rFonts w:hint="eastAsia"/>
-              </w:rPr>
-            </w:pPr>
             <w:r>
               <w:rPr>
                 <w:rFonts w:hint="eastAsia"/>
@@ -5821,11 +6252,6 @@
             <w:tcW w:w="3824" w:type="dxa"/>
           </w:tcPr>
           <w:p>
-            <w:pPr>
-              <w:rPr>
-                <w:rFonts w:hint="eastAsia"/>
-              </w:rPr>
-            </w:pPr>
             <w:r>
               <w:rPr>
                 <w:rFonts w:hint="eastAsia"/>
@@ -5847,45 +6273,16 @@
               <w:t>,email,question1/2</w:t>
             </w:r>
           </w:p>
-          <w:p>
-            <w:pPr>
-              <w:rPr>
-                <w:rFonts w:hint="eastAsia"/>
-              </w:rPr>
-            </w:pPr>
-          </w:p>
-          <w:p>
-            <w:pPr>
-              <w:rPr>
-                <w:rFonts w:hint="eastAsia"/>
-              </w:rPr>
-            </w:pPr>
-          </w:p>
-          <w:p>
-            <w:pPr>
-              <w:rPr>
-                <w:rFonts w:hint="eastAsia"/>
-              </w:rPr>
-            </w:pPr>
-          </w:p>
-          <w:p>
-            <w:pPr>
-              <w:rPr>
-                <w:rFonts w:hint="eastAsia"/>
-              </w:rPr>
-            </w:pPr>
-          </w:p>
+          <w:p/>
+          <w:p/>
+          <w:p/>
+          <w:p/>
         </w:tc>
         <w:tc>
           <w:tcPr>
             <w:tcW w:w="1497" w:type="dxa"/>
           </w:tcPr>
           <w:p>
-            <w:pPr>
-              <w:rPr>
-                <w:rFonts w:hint="eastAsia"/>
-              </w:rPr>
-            </w:pPr>
             <w:r>
               <w:rPr>
                 <w:rFonts w:hint="eastAsia"/>
@@ -5901,37 +6298,33 @@
             <w:tcW w:w="1276" w:type="dxa"/>
           </w:tcPr>
           <w:p>
-            <w:pPr>
-              <w:rPr>
-                <w:rFonts w:hint="eastAsia"/>
-              </w:rPr>
-            </w:pPr>
-            <w:proofErr w:type="spellStart"/>
+            <w:proofErr w:type="spellStart"/>
+            <w:r>
+              <w:rPr>
+                <w:rFonts w:hint="eastAsia"/>
+              </w:rPr>
+              <w:t>checkQA</w:t>
+            </w:r>
+            <w:proofErr w:type="spellEnd"/>
+          </w:p>
+        </w:tc>
+        <w:tc>
+          <w:tcPr>
+            <w:tcW w:w="1701" w:type="dxa"/>
+          </w:tcPr>
+          <w:p>
+            <w:r>
+              <w:rPr>
+                <w:rFonts w:hint="eastAsia"/>
+              </w:rPr>
+              <w:t>stu_id,question1</w:t>
+            </w:r>
             <w:r>
               <w:rPr>
                 <w:rFonts w:hint="eastAsia"/>
               </w:rPr>
               <w:lastRenderedPageBreak/>
-              <w:t>checkQA</w:t>
-            </w:r>
-            <w:proofErr w:type="spellEnd"/>
-          </w:p>
-        </w:tc>
-        <w:tc>
-          <w:tcPr>
-            <w:tcW w:w="1701" w:type="dxa"/>
-          </w:tcPr>
-          <w:p>
-            <w:pPr>
-              <w:rPr>
-                <w:rFonts w:hint="eastAsia"/>
-              </w:rPr>
-            </w:pPr>
-            <w:r>
-              <w:rPr>
-                <w:rFonts w:hint="eastAsia"/>
-              </w:rPr>
-              <w:t>stu_id,question1/2,answer1/2</w:t>
+              <w:t>/2,answer1/2</w:t>
             </w:r>
           </w:p>
         </w:tc>
@@ -5940,15 +6333,11 @@
             <w:tcW w:w="3824" w:type="dxa"/>
           </w:tcPr>
           <w:p>
-            <w:pPr>
-              <w:rPr>
-                <w:rFonts w:hint="eastAsia"/>
-              </w:rPr>
-            </w:pPr>
-            <w:r>
-              <w:rPr>
-                <w:rFonts w:hint="eastAsia"/>
-              </w:rPr>
+            <w:r>
+              <w:rPr>
+                <w:rFonts w:hint="eastAsia"/>
+              </w:rPr>
+              <w:lastRenderedPageBreak/>
               <w:t>成功与否</w:t>
             </w:r>
           </w:p>
@@ -5958,11 +6347,6 @@
             <w:tcW w:w="1497" w:type="dxa"/>
           </w:tcPr>
           <w:p>
-            <w:pPr>
-              <w:rPr>
-                <w:rFonts w:hint="eastAsia"/>
-              </w:rPr>
-            </w:pPr>
             <w:r>
               <w:rPr>
                 <w:rFonts w:hint="eastAsia"/>
@@ -5970,19 +6354,8 @@
               <w:t>验证密保问题</w:t>
             </w:r>
           </w:p>
-          <w:p>
-            <w:pPr>
-              <w:rPr>
-                <w:rFonts w:hint="eastAsia"/>
-              </w:rPr>
-            </w:pPr>
-          </w:p>
-          <w:p>
-            <w:pPr>
-              <w:rPr>
-                <w:rFonts w:hint="eastAsia"/>
-              </w:rPr>
-            </w:pPr>
+          <w:p/>
+          <w:p>
             <w:r>
               <w:rPr>
                 <w:rFonts w:hint="eastAsia"/>
@@ -6010,16 +6383,12 @@
             <w:tcW w:w="1276" w:type="dxa"/>
           </w:tcPr>
           <w:p>
-            <w:pPr>
-              <w:rPr>
-                <w:rFonts w:hint="eastAsia"/>
-              </w:rPr>
-            </w:pPr>
-            <w:proofErr w:type="spellStart"/>
-            <w:r>
-              <w:rPr>
-                <w:rFonts w:hint="eastAsia"/>
-              </w:rPr>
+            <w:proofErr w:type="spellStart"/>
+            <w:r>
+              <w:rPr>
+                <w:rFonts w:hint="eastAsia"/>
+              </w:rPr>
+              <w:lastRenderedPageBreak/>
               <w:t>sendEmail</w:t>
             </w:r>
             <w:proofErr w:type="spellEnd"/>
@@ -6030,11 +6399,6 @@
             <w:tcW w:w="1701" w:type="dxa"/>
           </w:tcPr>
           <w:p>
-            <w:pPr>
-              <w:rPr>
-                <w:rFonts w:hint="eastAsia"/>
-              </w:rPr>
-            </w:pPr>
             <w:proofErr w:type="spellStart"/>
             <w:r>
               <w:rPr>
@@ -6056,11 +6420,6 @@
             <w:tcW w:w="3824" w:type="dxa"/>
           </w:tcPr>
           <w:p>
-            <w:pPr>
-              <w:rPr>
-                <w:rFonts w:hint="eastAsia"/>
-              </w:rPr>
-            </w:pPr>
             <w:r>
               <w:rPr>
                 <w:rFonts w:hint="eastAsia"/>
@@ -6073,19 +6432,8 @@
           <w:tcPr>
             <w:tcW w:w="1497" w:type="dxa"/>
           </w:tcPr>
-          <w:p>
-            <w:pPr>
-              <w:rPr>
-                <w:rFonts w:hint="eastAsia"/>
-              </w:rPr>
-            </w:pPr>
-          </w:p>
-          <w:p>
-            <w:pPr>
-              <w:rPr>
-                <w:rFonts w:hint="eastAsia"/>
-              </w:rPr>
-            </w:pPr>
+          <w:p/>
+          <w:p>
             <w:r>
               <w:rPr>
                 <w:rFonts w:hint="eastAsia"/>
@@ -6125,11 +6473,6 @@
             <w:tcW w:w="1276" w:type="dxa"/>
           </w:tcPr>
           <w:p>
-            <w:pPr>
-              <w:rPr>
-                <w:rFonts w:hint="eastAsia"/>
-              </w:rPr>
-            </w:pPr>
             <w:proofErr w:type="spellStart"/>
             <w:r>
               <w:rPr>
@@ -6145,11 +6488,6 @@
             <w:tcW w:w="1701" w:type="dxa"/>
           </w:tcPr>
           <w:p>
-            <w:pPr>
-              <w:rPr>
-                <w:rFonts w:hint="eastAsia"/>
-              </w:rPr>
-            </w:pPr>
             <w:proofErr w:type="spellStart"/>
             <w:r>
               <w:rPr>
@@ -6165,11 +6503,6 @@
             <w:tcW w:w="3824" w:type="dxa"/>
           </w:tcPr>
           <w:p>
-            <w:pPr>
-              <w:rPr>
-                <w:rFonts w:hint="eastAsia"/>
-              </w:rPr>
-            </w:pPr>
             <w:r>
               <w:rPr>
                 <w:rFonts w:hint="eastAsia"/>
@@ -6183,11 +6516,6 @@
             <w:tcW w:w="1497" w:type="dxa"/>
           </w:tcPr>
           <w:p>
-            <w:pPr>
-              <w:rPr>
-                <w:rFonts w:hint="eastAsia"/>
-              </w:rPr>
-            </w:pPr>
             <w:r>
               <w:rPr>
                 <w:rFonts w:hint="eastAsia"/>
@@ -6215,11 +6543,6 @@
             <w:tcW w:w="1276" w:type="dxa"/>
           </w:tcPr>
           <w:p>
-            <w:pPr>
-              <w:rPr>
-                <w:rFonts w:hint="eastAsia"/>
-              </w:rPr>
-            </w:pPr>
             <w:proofErr w:type="spellStart"/>
             <w:r>
               <w:rPr>
@@ -6235,11 +6558,6 @@
             <w:tcW w:w="1701" w:type="dxa"/>
           </w:tcPr>
           <w:p>
-            <w:pPr>
-              <w:rPr>
-                <w:rFonts w:hint="eastAsia"/>
-              </w:rPr>
-            </w:pPr>
             <w:proofErr w:type="spellStart"/>
             <w:r>
               <w:rPr>
@@ -6255,11 +6573,6 @@
             <w:tcW w:w="3824" w:type="dxa"/>
           </w:tcPr>
           <w:p>
-            <w:pPr>
-              <w:rPr>
-                <w:rFonts w:hint="eastAsia"/>
-              </w:rPr>
-            </w:pPr>
             <w:r>
               <w:rPr>
                 <w:rFonts w:hint="eastAsia"/>
@@ -6273,11 +6586,6 @@
             <w:tcW w:w="1497" w:type="dxa"/>
           </w:tcPr>
           <w:p>
-            <w:pPr>
-              <w:rPr>
-                <w:rFonts w:hint="eastAsia"/>
-              </w:rPr>
-            </w:pPr>
             <w:r>
               <w:rPr>
                 <w:rFonts w:hint="eastAsia"/>
@@ -6328,11 +6636,6 @@
             </w:r>
           </w:p>
           <w:p>
-            <w:pPr>
-              <w:rPr>
-                <w:rFonts w:hint="eastAsia"/>
-              </w:rPr>
-            </w:pPr>
             <w:r>
               <w:rPr>
                 <w:rFonts w:hint="eastAsia"/>
@@ -6360,11 +6663,6 @@
             <w:tcW w:w="1276" w:type="dxa"/>
           </w:tcPr>
           <w:p>
-            <w:pPr>
-              <w:rPr>
-                <w:rFonts w:hint="eastAsia"/>
-              </w:rPr>
-            </w:pPr>
             <w:proofErr w:type="spellStart"/>
             <w:r>
               <w:rPr>
@@ -6380,11 +6678,6 @@
             <w:tcW w:w="1701" w:type="dxa"/>
           </w:tcPr>
           <w:p>
-            <w:pPr>
-              <w:rPr>
-                <w:rFonts w:hint="eastAsia"/>
-              </w:rPr>
-            </w:pPr>
             <w:proofErr w:type="spellStart"/>
             <w:r>
               <w:rPr>
@@ -6406,11 +6699,6 @@
             <w:tcW w:w="3824" w:type="dxa"/>
           </w:tcPr>
           <w:p>
-            <w:pPr>
-              <w:rPr>
-                <w:rFonts w:hint="eastAsia"/>
-              </w:rPr>
-            </w:pPr>
             <w:proofErr w:type="spellStart"/>
             <w:r>
               <w:rPr>
@@ -6432,11 +6720,6 @@
             <w:tcW w:w="1497" w:type="dxa"/>
           </w:tcPr>
           <w:p>
-            <w:pPr>
-              <w:rPr>
-                <w:rFonts w:hint="eastAsia"/>
-              </w:rPr>
-            </w:pPr>
             <w:r>
               <w:rPr>
                 <w:rFonts w:hint="eastAsia"/>
@@ -6444,19 +6727,8 @@
               <w:t>增加助教</w:t>
             </w:r>
           </w:p>
-          <w:p>
-            <w:pPr>
-              <w:rPr>
-                <w:rFonts w:hint="eastAsia"/>
-              </w:rPr>
-            </w:pPr>
-          </w:p>
-          <w:p>
-            <w:pPr>
-              <w:rPr>
-                <w:rFonts w:hint="eastAsia"/>
-              </w:rPr>
-            </w:pPr>
+          <w:p/>
+          <w:p>
             <w:r>
               <w:rPr>
                 <w:rFonts w:hint="eastAsia"/>
@@ -6472,11 +6744,6 @@
             <w:tcW w:w="1276" w:type="dxa"/>
           </w:tcPr>
           <w:p>
-            <w:pPr>
-              <w:rPr>
-                <w:rFonts w:hint="eastAsia"/>
-              </w:rPr>
-            </w:pPr>
             <w:proofErr w:type="spellStart"/>
             <w:r>
               <w:rPr>
@@ -6492,11 +6759,6 @@
             <w:tcW w:w="1701" w:type="dxa"/>
           </w:tcPr>
           <w:p>
-            <w:pPr>
-              <w:rPr>
-                <w:rFonts w:hint="eastAsia"/>
-              </w:rPr>
-            </w:pPr>
             <w:proofErr w:type="spellStart"/>
             <w:r>
               <w:rPr>
@@ -6512,11 +6774,6 @@
             <w:tcW w:w="3824" w:type="dxa"/>
           </w:tcPr>
           <w:p>
-            <w:pPr>
-              <w:rPr>
-                <w:rFonts w:hint="eastAsia"/>
-              </w:rPr>
-            </w:pPr>
             <w:proofErr w:type="spellStart"/>
             <w:r>
               <w:rPr>
@@ -6552,11 +6809,6 @@
             <w:tcW w:w="1497" w:type="dxa"/>
           </w:tcPr>
           <w:p>
-            <w:pPr>
-              <w:rPr>
-                <w:rFonts w:hint="eastAsia"/>
-              </w:rPr>
-            </w:pPr>
             <w:r>
               <w:rPr>
                 <w:rFonts w:hint="eastAsia"/>
@@ -6572,11 +6824,6 @@
             <w:tcW w:w="1276" w:type="dxa"/>
           </w:tcPr>
           <w:p>
-            <w:pPr>
-              <w:rPr>
-                <w:rFonts w:hint="eastAsia"/>
-              </w:rPr>
-            </w:pPr>
             <w:proofErr w:type="spellStart"/>
             <w:r>
               <w:rPr>
@@ -6592,11 +6839,6 @@
             <w:tcW w:w="1701" w:type="dxa"/>
           </w:tcPr>
           <w:p>
-            <w:pPr>
-              <w:rPr>
-                <w:rFonts w:hint="eastAsia"/>
-              </w:rPr>
-            </w:pPr>
             <w:proofErr w:type="spellStart"/>
             <w:r>
               <w:rPr>
@@ -6612,11 +6854,6 @@
             <w:tcW w:w="3824" w:type="dxa"/>
           </w:tcPr>
           <w:p>
-            <w:pPr>
-              <w:rPr>
-                <w:rFonts w:hint="eastAsia"/>
-              </w:rPr>
-            </w:pPr>
             <w:r>
               <w:rPr>
                 <w:rFonts w:hint="eastAsia"/>
@@ -6630,11 +6867,6 @@
             <w:tcW w:w="1497" w:type="dxa"/>
           </w:tcPr>
           <w:p>
-            <w:pPr>
-              <w:rPr>
-                <w:rFonts w:hint="eastAsia"/>
-              </w:rPr>
-            </w:pPr>
             <w:r>
               <w:rPr>
                 <w:rFonts w:hint="eastAsia"/>
@@ -6650,11 +6882,6 @@
             <w:tcW w:w="1276" w:type="dxa"/>
           </w:tcPr>
           <w:p>
-            <w:pPr>
-              <w:rPr>
-                <w:rFonts w:hint="eastAsia"/>
-              </w:rPr>
-            </w:pPr>
             <w:proofErr w:type="spellStart"/>
             <w:r>
               <w:rPr>
@@ -6670,11 +6897,6 @@
             <w:tcW w:w="1701" w:type="dxa"/>
           </w:tcPr>
           <w:p>
-            <w:pPr>
-              <w:rPr>
-                <w:rFonts w:hint="eastAsia"/>
-              </w:rPr>
-            </w:pPr>
             <w:proofErr w:type="spellStart"/>
             <w:r>
               <w:rPr>
@@ -6696,11 +6918,6 @@
             <w:tcW w:w="3824" w:type="dxa"/>
           </w:tcPr>
           <w:p>
-            <w:pPr>
-              <w:rPr>
-                <w:rFonts w:hint="eastAsia"/>
-              </w:rPr>
-            </w:pPr>
             <w:proofErr w:type="spellStart"/>
             <w:r>
               <w:rPr>
@@ -6716,11 +6933,6 @@
             <w:tcW w:w="1497" w:type="dxa"/>
           </w:tcPr>
           <w:p>
-            <w:pPr>
-              <w:rPr>
-                <w:rFonts w:hint="eastAsia"/>
-              </w:rPr>
-            </w:pPr>
             <w:r>
               <w:rPr>
                 <w:rFonts w:hint="eastAsia"/>
@@ -6736,11 +6948,6 @@
             <w:tcW w:w="1276" w:type="dxa"/>
           </w:tcPr>
           <w:p>
-            <w:pPr>
-              <w:rPr>
-                <w:rFonts w:hint="eastAsia"/>
-              </w:rPr>
-            </w:pPr>
             <w:proofErr w:type="spellStart"/>
             <w:r>
               <w:rPr>
@@ -6756,11 +6963,6 @@
             <w:tcW w:w="1701" w:type="dxa"/>
           </w:tcPr>
           <w:p>
-            <w:pPr>
-              <w:rPr>
-                <w:rFonts w:hint="eastAsia"/>
-              </w:rPr>
-            </w:pPr>
             <w:proofErr w:type="spellStart"/>
             <w:r>
               <w:rPr>
@@ -6782,11 +6984,6 @@
             <w:tcW w:w="3824" w:type="dxa"/>
           </w:tcPr>
           <w:p>
-            <w:pPr>
-              <w:rPr>
-                <w:rFonts w:hint="eastAsia"/>
-              </w:rPr>
-            </w:pPr>
             <w:r>
               <w:rPr>
                 <w:rFonts w:hint="eastAsia"/>
@@ -6800,11 +6997,6 @@
             <w:tcW w:w="1497" w:type="dxa"/>
           </w:tcPr>
           <w:p>
-            <w:pPr>
-              <w:rPr>
-                <w:rFonts w:hint="eastAsia"/>
-              </w:rPr>
-            </w:pPr>
             <w:r>
               <w:rPr>
                 <w:rFonts w:hint="eastAsia"/>
@@ -6820,11 +7012,6 @@
             <w:tcW w:w="1276" w:type="dxa"/>
           </w:tcPr>
           <w:p>
-            <w:pPr>
-              <w:rPr>
-                <w:rFonts w:hint="eastAsia"/>
-              </w:rPr>
-            </w:pPr>
             <w:proofErr w:type="spellStart"/>
             <w:r>
               <w:rPr>
@@ -6840,11 +7027,6 @@
             <w:tcW w:w="1701" w:type="dxa"/>
           </w:tcPr>
           <w:p>
-            <w:pPr>
-              <w:rPr>
-                <w:rFonts w:hint="eastAsia"/>
-              </w:rPr>
-            </w:pPr>
             <w:proofErr w:type="spellStart"/>
             <w:r>
               <w:rPr>
@@ -6860,11 +7042,6 @@
             <w:tcW w:w="3824" w:type="dxa"/>
           </w:tcPr>
           <w:p>
-            <w:pPr>
-              <w:rPr>
-                <w:rFonts w:hint="eastAsia"/>
-              </w:rPr>
-            </w:pPr>
             <w:proofErr w:type="spellStart"/>
             <w:r>
               <w:rPr>
@@ -6900,11 +7077,6 @@
             <w:tcW w:w="1497" w:type="dxa"/>
           </w:tcPr>
           <w:p>
-            <w:pPr>
-              <w:rPr>
-                <w:rFonts w:hint="eastAsia"/>
-              </w:rPr>
-            </w:pPr>
             <w:r>
               <w:rPr>
                 <w:rFonts w:hint="eastAsia"/>
@@ -6920,11 +7092,6 @@
             <w:tcW w:w="1276" w:type="dxa"/>
           </w:tcPr>
           <w:p>
-            <w:pPr>
-              <w:rPr>
-                <w:rFonts w:hint="eastAsia"/>
-              </w:rPr>
-            </w:pPr>
             <w:proofErr w:type="spellStart"/>
             <w:r>
               <w:rPr>
@@ -6946,11 +7113,6 @@
             <w:tcW w:w="1701" w:type="dxa"/>
           </w:tcPr>
           <w:p>
-            <w:pPr>
-              <w:rPr>
-                <w:rFonts w:hint="eastAsia"/>
-              </w:rPr>
-            </w:pPr>
             <w:proofErr w:type="spellStart"/>
             <w:r>
               <w:rPr>
@@ -6966,11 +7128,6 @@
             <w:tcW w:w="3824" w:type="dxa"/>
           </w:tcPr>
           <w:p>
-            <w:pPr>
-              <w:rPr>
-                <w:rFonts w:hint="eastAsia"/>
-              </w:rPr>
-            </w:pPr>
             <w:proofErr w:type="spellStart"/>
             <w:r>
               <w:rPr>
@@ -6986,11 +7143,6 @@
             <w:tcW w:w="1497" w:type="dxa"/>
           </w:tcPr>
           <w:p>
-            <w:pPr>
-              <w:rPr>
-                <w:rFonts w:hint="eastAsia"/>
-              </w:rPr>
-            </w:pPr>
             <w:r>
               <w:rPr>
                 <w:rFonts w:hint="eastAsia"/>
@@ -7009,11 +7161,6 @@
             <w:tcW w:w="1276" w:type="dxa"/>
           </w:tcPr>
           <w:p>
-            <w:pPr>
-              <w:rPr>
-                <w:rFonts w:hint="eastAsia"/>
-              </w:rPr>
-            </w:pPr>
             <w:proofErr w:type="spellStart"/>
             <w:r>
               <w:rPr>
@@ -7029,11 +7176,6 @@
             <w:tcW w:w="1701" w:type="dxa"/>
           </w:tcPr>
           <w:p>
-            <w:pPr>
-              <w:rPr>
-                <w:rFonts w:hint="eastAsia"/>
-              </w:rPr>
-            </w:pPr>
             <w:proofErr w:type="spellStart"/>
             <w:r>
               <w:rPr>
@@ -7049,11 +7191,6 @@
             <w:tcW w:w="3824" w:type="dxa"/>
           </w:tcPr>
           <w:p>
-            <w:pPr>
-              <w:rPr>
-                <w:rFonts w:hint="eastAsia"/>
-              </w:rPr>
-            </w:pPr>
             <w:r>
               <w:rPr>
                 <w:rFonts w:hint="eastAsia"/>
@@ -7067,11 +7204,6 @@
             <w:tcW w:w="1497" w:type="dxa"/>
           </w:tcPr>
           <w:p>
-            <w:pPr>
-              <w:rPr>
-                <w:rFonts w:hint="eastAsia"/>
-              </w:rPr>
-            </w:pPr>
             <w:r>
               <w:rPr>
                 <w:rFonts w:hint="eastAsia"/>
@@ -7087,11 +7219,6 @@
             <w:tcW w:w="1276" w:type="dxa"/>
           </w:tcPr>
           <w:p>
-            <w:pPr>
-              <w:rPr>
-                <w:rFonts w:hint="eastAsia"/>
-              </w:rPr>
-            </w:pPr>
             <w:proofErr w:type="spellStart"/>
             <w:r>
               <w:rPr>
@@ -7107,11 +7234,6 @@
             <w:tcW w:w="1701" w:type="dxa"/>
           </w:tcPr>
           <w:p>
-            <w:pPr>
-              <w:rPr>
-                <w:rFonts w:hint="eastAsia"/>
-              </w:rPr>
-            </w:pPr>
             <w:proofErr w:type="spellStart"/>
             <w:r>
               <w:rPr>
@@ -7127,11 +7249,6 @@
             <w:tcW w:w="3824" w:type="dxa"/>
           </w:tcPr>
           <w:p>
-            <w:pPr>
-              <w:rPr>
-                <w:rFonts w:hint="eastAsia"/>
-              </w:rPr>
-            </w:pPr>
             <w:r>
               <w:rPr>
                 <w:rFonts w:hint="eastAsia"/>
@@ -7145,11 +7262,6 @@
             <w:tcW w:w="1497" w:type="dxa"/>
           </w:tcPr>
           <w:p>
-            <w:pPr>
-              <w:rPr>
-                <w:rFonts w:hint="eastAsia"/>
-              </w:rPr>
-            </w:pPr>
             <w:r>
               <w:rPr>
                 <w:rFonts w:hint="eastAsia"/>
@@ -7158,8 +7270,6 @@
             </w:r>
           </w:p>
         </w:tc>
-        <w:bookmarkStart w:id="21" w:name="_GoBack"/>
-        <w:bookmarkEnd w:id="21"/>
       </w:tr>
     </w:tbl>
     <w:p/>

</xml_diff>

<commit_message>
add changePassword.php checkQA.php editStuInfo.php
</commit_message>
<xml_diff>
--- a/app/backend/函数列表.docx
+++ b/app/backend/函数列表.docx
@@ -69,12 +69,14 @@
                 <w:color w:val="2E74B5" w:themeColor="accent1" w:themeShade="BF"/>
               </w:rPr>
             </w:pPr>
+            <w:proofErr w:type="spellStart"/>
             <w:r>
               <w:rPr>
                 <w:color w:val="2E74B5" w:themeColor="accent1" w:themeShade="BF"/>
               </w:rPr>
               <w:t>getContact</w:t>
             </w:r>
+            <w:proofErr w:type="spellEnd"/>
           </w:p>
         </w:tc>
         <w:tc>
@@ -87,6 +89,7 @@
                 <w:color w:val="2E74B5" w:themeColor="accent1" w:themeShade="BF"/>
               </w:rPr>
             </w:pPr>
+            <w:proofErr w:type="spellStart"/>
             <w:r>
               <w:rPr>
                 <w:rFonts w:hint="eastAsia"/>
@@ -100,6 +103,7 @@
               </w:rPr>
               <w:t>_id</w:t>
             </w:r>
+            <w:proofErr w:type="spellEnd"/>
           </w:p>
         </w:tc>
         <w:tc>
@@ -114,6 +118,7 @@
             </w:pPr>
             <w:bookmarkStart w:id="0" w:name="OLE_LINK3"/>
             <w:bookmarkStart w:id="1" w:name="OLE_LINK4"/>
+            <w:proofErr w:type="spellStart"/>
             <w:r>
               <w:rPr>
                 <w:color w:val="2E74B5" w:themeColor="accent1" w:themeShade="BF"/>
@@ -135,6 +140,7 @@
             </w:r>
             <w:bookmarkEnd w:id="0"/>
             <w:bookmarkEnd w:id="1"/>
+            <w:proofErr w:type="spellEnd"/>
           </w:p>
         </w:tc>
         <w:tc>
@@ -167,6 +173,7 @@
                 <w:color w:val="4472C4" w:themeColor="accent5"/>
               </w:rPr>
             </w:pPr>
+            <w:proofErr w:type="spellStart"/>
             <w:r>
               <w:rPr>
                 <w:rFonts w:hint="eastAsia"/>
@@ -174,6 +181,7 @@
               </w:rPr>
               <w:t>editContact</w:t>
             </w:r>
+            <w:proofErr w:type="spellEnd"/>
           </w:p>
         </w:tc>
         <w:tc>
@@ -186,6 +194,7 @@
                 <w:color w:val="4472C4" w:themeColor="accent5"/>
               </w:rPr>
             </w:pPr>
+            <w:proofErr w:type="spellStart"/>
             <w:r>
               <w:rPr>
                 <w:rFonts w:hint="eastAsia"/>
@@ -209,6 +218,7 @@
             </w:r>
             <w:bookmarkEnd w:id="2"/>
             <w:bookmarkEnd w:id="3"/>
+            <w:proofErr w:type="spellEnd"/>
           </w:p>
         </w:tc>
         <w:tc>
@@ -221,12 +231,14 @@
                 <w:color w:val="4472C4" w:themeColor="accent5"/>
               </w:rPr>
             </w:pPr>
+            <w:proofErr w:type="spellStart"/>
             <w:r>
               <w:rPr>
                 <w:color w:val="4472C4" w:themeColor="accent5"/>
               </w:rPr>
               <w:t>email,phone,qq,wechar,other_contact</w:t>
             </w:r>
+            <w:proofErr w:type="spellEnd"/>
           </w:p>
         </w:tc>
         <w:tc>
@@ -285,12 +297,14 @@
                 <w:color w:val="2E74B5" w:themeColor="accent1" w:themeShade="BF"/>
               </w:rPr>
             </w:pPr>
+            <w:proofErr w:type="spellStart"/>
             <w:r>
               <w:rPr>
                 <w:color w:val="2E74B5" w:themeColor="accent1" w:themeShade="BF"/>
               </w:rPr>
               <w:t>id,password,type</w:t>
             </w:r>
+            <w:proofErr w:type="spellEnd"/>
           </w:p>
         </w:tc>
         <w:tc>
@@ -303,6 +317,7 @@
                 <w:color w:val="2E74B5" w:themeColor="accent1" w:themeShade="BF"/>
               </w:rPr>
             </w:pPr>
+            <w:proofErr w:type="spellStart"/>
             <w:r>
               <w:rPr>
                 <w:color w:val="2E74B5" w:themeColor="accent1" w:themeShade="BF"/>
@@ -344,7 +359,14 @@
               <w:rPr>
                 <w:color w:val="2E74B5" w:themeColor="accent1" w:themeShade="BF"/>
               </w:rPr>
-              <w:t>,group_id(</w:t>
+              <w:t>,group_id</w:t>
+            </w:r>
+            <w:proofErr w:type="spellEnd"/>
+            <w:r>
+              <w:rPr>
+                <w:color w:val="2E74B5" w:themeColor="accent1" w:themeShade="BF"/>
+              </w:rPr>
+              <w:t>(</w:t>
             </w:r>
             <w:r>
               <w:rPr>
@@ -391,6 +413,7 @@
                 <w:color w:val="2E74B5" w:themeColor="accent1" w:themeShade="BF"/>
               </w:rPr>
             </w:pPr>
+            <w:proofErr w:type="spellStart"/>
             <w:r>
               <w:rPr>
                 <w:rFonts w:hint="eastAsia"/>
@@ -398,6 +421,7 @@
               </w:rPr>
               <w:t>loginCheck</w:t>
             </w:r>
+            <w:proofErr w:type="spellEnd"/>
           </w:p>
         </w:tc>
         <w:tc>
@@ -480,6 +504,7 @@
                 <w:color w:val="2E74B5" w:themeColor="accent1" w:themeShade="BF"/>
               </w:rPr>
             </w:pPr>
+            <w:proofErr w:type="spellStart"/>
             <w:r>
               <w:rPr>
                 <w:rFonts w:hint="eastAsia"/>
@@ -487,6 +512,7 @@
               </w:rPr>
               <w:t>getNotices</w:t>
             </w:r>
+            <w:proofErr w:type="spellEnd"/>
           </w:p>
         </w:tc>
         <w:tc>
@@ -499,6 +525,7 @@
                 <w:color w:val="2E74B5" w:themeColor="accent1" w:themeShade="BF"/>
               </w:rPr>
             </w:pPr>
+            <w:proofErr w:type="spellStart"/>
             <w:r>
               <w:rPr>
                 <w:color w:val="2E74B5" w:themeColor="accent1" w:themeShade="BF"/>
@@ -518,6 +545,7 @@
               </w:rPr>
               <w:t>id</w:t>
             </w:r>
+            <w:proofErr w:type="spellEnd"/>
           </w:p>
         </w:tc>
         <w:tc>
@@ -555,6 +583,7 @@
               </w:rPr>
               <w:t>(</w:t>
             </w:r>
+            <w:proofErr w:type="spellStart"/>
             <w:r>
               <w:rPr>
                 <w:color w:val="2E74B5" w:themeColor="accent1" w:themeShade="BF"/>
@@ -585,6 +614,7 @@
               </w:rPr>
               <w:t>,time,content</w:t>
             </w:r>
+            <w:proofErr w:type="spellEnd"/>
             <w:r>
               <w:rPr>
                 <w:color w:val="2E74B5" w:themeColor="accent1" w:themeShade="BF"/>
@@ -629,6 +659,7 @@
                 <w:color w:val="2E74B5" w:themeColor="accent1" w:themeShade="BF"/>
               </w:rPr>
             </w:pPr>
+            <w:proofErr w:type="spellStart"/>
             <w:r>
               <w:rPr>
                 <w:rFonts w:hint="eastAsia"/>
@@ -636,6 +667,7 @@
               </w:rPr>
               <w:t>getNoticeDetail</w:t>
             </w:r>
+            <w:proofErr w:type="spellEnd"/>
           </w:p>
         </w:tc>
         <w:tc>
@@ -650,6 +682,7 @@
             </w:pPr>
             <w:bookmarkStart w:id="4" w:name="OLE_LINK1"/>
             <w:bookmarkStart w:id="5" w:name="OLE_LINK2"/>
+            <w:proofErr w:type="spellStart"/>
             <w:r>
               <w:rPr>
                 <w:color w:val="2E74B5" w:themeColor="accent1" w:themeShade="BF"/>
@@ -671,6 +704,7 @@
             </w:r>
             <w:bookmarkEnd w:id="4"/>
             <w:bookmarkEnd w:id="5"/>
+            <w:proofErr w:type="spellEnd"/>
           </w:p>
         </w:tc>
         <w:tc>
@@ -683,6 +717,7 @@
                 <w:color w:val="2E74B5" w:themeColor="accent1" w:themeShade="BF"/>
               </w:rPr>
             </w:pPr>
+            <w:proofErr w:type="spellStart"/>
             <w:r>
               <w:rPr>
                 <w:color w:val="2E74B5" w:themeColor="accent1" w:themeShade="BF"/>
@@ -702,6 +737,7 @@
               </w:rPr>
               <w:t>content,time,level</w:t>
             </w:r>
+            <w:proofErr w:type="spellEnd"/>
           </w:p>
         </w:tc>
         <w:tc>
@@ -734,6 +770,7 @@
                 <w:color w:val="4472C4" w:themeColor="accent5"/>
               </w:rPr>
             </w:pPr>
+            <w:proofErr w:type="spellStart"/>
             <w:r>
               <w:rPr>
                 <w:rFonts w:hint="eastAsia"/>
@@ -755,6 +792,7 @@
               </w:rPr>
               <w:t>Notice</w:t>
             </w:r>
+            <w:proofErr w:type="spellEnd"/>
           </w:p>
         </w:tc>
         <w:tc>
@@ -809,6 +847,7 @@
               </w:rPr>
               <w:t>、</w:t>
             </w:r>
+            <w:proofErr w:type="spellStart"/>
             <w:r>
               <w:rPr>
                 <w:rFonts w:hint="eastAsia"/>
@@ -822,6 +861,7 @@
               </w:rPr>
               <w:t>_id</w:t>
             </w:r>
+            <w:proofErr w:type="spellEnd"/>
           </w:p>
         </w:tc>
         <w:tc>
@@ -834,12 +874,14 @@
                 <w:color w:val="4472C4" w:themeColor="accent5"/>
               </w:rPr>
             </w:pPr>
+            <w:proofErr w:type="spellStart"/>
             <w:r>
               <w:rPr>
                 <w:color w:val="4472C4" w:themeColor="accent5"/>
               </w:rPr>
               <w:t>notice_id,title,level,time,content</w:t>
             </w:r>
+            <w:proofErr w:type="spellEnd"/>
             <w:r>
               <w:rPr>
                 <w:rFonts w:hint="eastAsia"/>
@@ -847,6 +889,7 @@
               </w:rPr>
               <w:t>，</w:t>
             </w:r>
+            <w:proofErr w:type="spellStart"/>
             <w:r>
               <w:rPr>
                 <w:rFonts w:hint="eastAsia"/>
@@ -860,6 +903,7 @@
               </w:rPr>
               <w:t>_id</w:t>
             </w:r>
+            <w:proofErr w:type="spellEnd"/>
           </w:p>
         </w:tc>
         <w:tc>
@@ -893,6 +937,7 @@
                 <w:color w:val="4472C4" w:themeColor="accent5"/>
               </w:rPr>
             </w:pPr>
+            <w:proofErr w:type="spellStart"/>
             <w:r>
               <w:rPr>
                 <w:color w:val="4472C4" w:themeColor="accent5"/>
@@ -906,6 +951,7 @@
               </w:rPr>
               <w:t>ditNotice</w:t>
             </w:r>
+            <w:proofErr w:type="spellEnd"/>
           </w:p>
         </w:tc>
         <w:tc>
@@ -918,12 +964,14 @@
                 <w:color w:val="4472C4" w:themeColor="accent5"/>
               </w:rPr>
             </w:pPr>
+            <w:proofErr w:type="spellStart"/>
             <w:r>
               <w:rPr>
                 <w:color w:val="4472C4" w:themeColor="accent5"/>
               </w:rPr>
               <w:t>notice_id</w:t>
             </w:r>
+            <w:proofErr w:type="spellEnd"/>
             <w:r>
               <w:rPr>
                 <w:rFonts w:hint="eastAsia"/>
@@ -973,6 +1021,7 @@
               </w:rPr>
               <w:t>、</w:t>
             </w:r>
+            <w:proofErr w:type="spellStart"/>
             <w:r>
               <w:rPr>
                 <w:rFonts w:hint="eastAsia"/>
@@ -980,6 +1029,7 @@
               </w:rPr>
               <w:t>class_id</w:t>
             </w:r>
+            <w:proofErr w:type="spellEnd"/>
           </w:p>
         </w:tc>
         <w:tc>
@@ -992,6 +1042,7 @@
                 <w:color w:val="4472C4" w:themeColor="accent5"/>
               </w:rPr>
             </w:pPr>
+            <w:proofErr w:type="spellStart"/>
             <w:r>
               <w:rPr>
                 <w:color w:val="4472C4" w:themeColor="accent5"/>
@@ -1005,6 +1056,7 @@
               </w:rPr>
               <w:t>,class_id</w:t>
             </w:r>
+            <w:proofErr w:type="spellEnd"/>
           </w:p>
         </w:tc>
         <w:tc>
@@ -1038,6 +1090,7 @@
                 <w:color w:val="4472C4" w:themeColor="accent5"/>
               </w:rPr>
             </w:pPr>
+            <w:proofErr w:type="spellStart"/>
             <w:r>
               <w:rPr>
                 <w:rFonts w:hint="eastAsia"/>
@@ -1045,6 +1098,7 @@
               </w:rPr>
               <w:t>deleteNotice</w:t>
             </w:r>
+            <w:proofErr w:type="spellEnd"/>
           </w:p>
         </w:tc>
         <w:tc>
@@ -1057,6 +1111,7 @@
                 <w:color w:val="4472C4" w:themeColor="accent5"/>
               </w:rPr>
             </w:pPr>
+            <w:proofErr w:type="spellStart"/>
             <w:r>
               <w:rPr>
                 <w:color w:val="4472C4" w:themeColor="accent5"/>
@@ -1076,6 +1131,7 @@
               </w:rPr>
               <w:t>_id</w:t>
             </w:r>
+            <w:proofErr w:type="spellEnd"/>
           </w:p>
         </w:tc>
         <w:tc>
@@ -1128,6 +1184,7 @@
                 <w:color w:val="2E74B5" w:themeColor="accent1" w:themeShade="BF"/>
               </w:rPr>
             </w:pPr>
+            <w:proofErr w:type="spellStart"/>
             <w:r>
               <w:rPr>
                 <w:rFonts w:hint="eastAsia"/>
@@ -1135,6 +1192,7 @@
               </w:rPr>
               <w:t>getArticles</w:t>
             </w:r>
+            <w:proofErr w:type="spellEnd"/>
           </w:p>
         </w:tc>
         <w:tc>
@@ -1147,6 +1205,7 @@
                 <w:color w:val="2E74B5" w:themeColor="accent1" w:themeShade="BF"/>
               </w:rPr>
             </w:pPr>
+            <w:proofErr w:type="spellStart"/>
             <w:r>
               <w:rPr>
                 <w:color w:val="2E74B5" w:themeColor="accent1" w:themeShade="BF"/>
@@ -1166,6 +1225,7 @@
               </w:rPr>
               <w:t>id</w:t>
             </w:r>
+            <w:proofErr w:type="spellEnd"/>
           </w:p>
         </w:tc>
         <w:tc>
@@ -1195,7 +1255,21 @@
               <w:rPr>
                 <w:color w:val="2E74B5" w:themeColor="accent1" w:themeShade="BF"/>
               </w:rPr>
-              <w:t>String](article_id,title,content,author,time)</w:t>
+              <w:t>String](</w:t>
+            </w:r>
+            <w:proofErr w:type="spellStart"/>
+            <w:r>
+              <w:rPr>
+                <w:color w:val="2E74B5" w:themeColor="accent1" w:themeShade="BF"/>
+              </w:rPr>
+              <w:t>article_id,title,content,author,time</w:t>
+            </w:r>
+            <w:proofErr w:type="spellEnd"/>
+            <w:r>
+              <w:rPr>
+                <w:color w:val="2E74B5" w:themeColor="accent1" w:themeShade="BF"/>
+              </w:rPr>
+              <w:t>)</w:t>
             </w:r>
           </w:p>
         </w:tc>
@@ -1229,6 +1303,7 @@
                 <w:color w:val="2E74B5" w:themeColor="accent1" w:themeShade="BF"/>
               </w:rPr>
             </w:pPr>
+            <w:proofErr w:type="spellStart"/>
             <w:r>
               <w:rPr>
                 <w:rFonts w:hint="eastAsia"/>
@@ -1236,6 +1311,7 @@
               </w:rPr>
               <w:t>getArticleDetail</w:t>
             </w:r>
+            <w:proofErr w:type="spellEnd"/>
           </w:p>
         </w:tc>
         <w:tc>
@@ -1248,6 +1324,7 @@
                 <w:color w:val="2E74B5" w:themeColor="accent1" w:themeShade="BF"/>
               </w:rPr>
             </w:pPr>
+            <w:proofErr w:type="spellStart"/>
             <w:r>
               <w:rPr>
                 <w:rFonts w:hint="eastAsia"/>
@@ -1268,6 +1345,7 @@
               </w:rPr>
               <w:t>id</w:t>
             </w:r>
+            <w:proofErr w:type="spellEnd"/>
           </w:p>
         </w:tc>
         <w:tc>
@@ -1280,6 +1358,7 @@
                 <w:color w:val="2E74B5" w:themeColor="accent1" w:themeShade="BF"/>
               </w:rPr>
             </w:pPr>
+            <w:proofErr w:type="spellStart"/>
             <w:r>
               <w:rPr>
                 <w:rFonts w:hint="eastAsia"/>
@@ -1287,6 +1366,7 @@
               </w:rPr>
               <w:t>Article_id,title,content,author,time</w:t>
             </w:r>
+            <w:proofErr w:type="spellEnd"/>
           </w:p>
         </w:tc>
         <w:tc>
@@ -1319,6 +1399,7 @@
                 <w:color w:val="4472C4" w:themeColor="accent5"/>
               </w:rPr>
             </w:pPr>
+            <w:proofErr w:type="spellStart"/>
             <w:r>
               <w:rPr>
                 <w:rFonts w:hint="eastAsia"/>
@@ -1326,6 +1407,7 @@
               </w:rPr>
               <w:t>addArticle</w:t>
             </w:r>
+            <w:proofErr w:type="spellEnd"/>
           </w:p>
         </w:tc>
         <w:tc>
@@ -1366,6 +1448,7 @@
               </w:rPr>
               <w:t>、</w:t>
             </w:r>
+            <w:proofErr w:type="spellStart"/>
             <w:r>
               <w:rPr>
                 <w:rFonts w:hint="eastAsia"/>
@@ -1379,6 +1462,7 @@
               </w:rPr>
               <w:t>_id</w:t>
             </w:r>
+            <w:proofErr w:type="spellEnd"/>
             <w:r>
               <w:rPr>
                 <w:rFonts w:hint="eastAsia"/>
@@ -1419,12 +1503,14 @@
                 <w:color w:val="4472C4" w:themeColor="accent5"/>
               </w:rPr>
             </w:pPr>
+            <w:proofErr w:type="spellStart"/>
             <w:r>
               <w:rPr>
                 <w:color w:val="4472C4" w:themeColor="accent5"/>
               </w:rPr>
               <w:t>article_id,title,content,author,time</w:t>
             </w:r>
+            <w:proofErr w:type="spellEnd"/>
             <w:r>
               <w:rPr>
                 <w:rFonts w:hint="eastAsia"/>
@@ -1475,6 +1561,7 @@
                 <w:color w:val="4472C4" w:themeColor="accent5"/>
               </w:rPr>
             </w:pPr>
+            <w:proofErr w:type="spellStart"/>
             <w:r>
               <w:rPr>
                 <w:rFonts w:hint="eastAsia"/>
@@ -1482,6 +1569,7 @@
               </w:rPr>
               <w:t>editArticle</w:t>
             </w:r>
+            <w:proofErr w:type="spellEnd"/>
           </w:p>
         </w:tc>
         <w:tc>
@@ -1535,12 +1623,14 @@
               </w:rPr>
               <w:t>、</w:t>
             </w:r>
+            <w:proofErr w:type="spellStart"/>
             <w:r>
               <w:rPr>
                 <w:color w:val="4472C4" w:themeColor="accent5"/>
               </w:rPr>
               <w:t>article_id</w:t>
             </w:r>
+            <w:proofErr w:type="spellEnd"/>
             <w:r>
               <w:rPr>
                 <w:rFonts w:hint="eastAsia"/>
@@ -1567,12 +1657,14 @@
                 <w:color w:val="4472C4" w:themeColor="accent5"/>
               </w:rPr>
             </w:pPr>
+            <w:proofErr w:type="spellStart"/>
             <w:r>
               <w:rPr>
                 <w:color w:val="4472C4" w:themeColor="accent5"/>
               </w:rPr>
               <w:t>article_id,title,content,author,time</w:t>
             </w:r>
+            <w:proofErr w:type="spellEnd"/>
             <w:r>
               <w:rPr>
                 <w:rFonts w:hint="eastAsia"/>
@@ -1620,6 +1712,7 @@
                 <w:color w:val="4472C4" w:themeColor="accent5"/>
               </w:rPr>
             </w:pPr>
+            <w:proofErr w:type="spellStart"/>
             <w:r>
               <w:rPr>
                 <w:rFonts w:hint="eastAsia"/>
@@ -1634,6 +1727,7 @@
               </w:rPr>
               <w:t>Article</w:t>
             </w:r>
+            <w:proofErr w:type="spellEnd"/>
           </w:p>
         </w:tc>
         <w:tc>
@@ -1646,6 +1740,7 @@
                 <w:color w:val="4472C4" w:themeColor="accent5"/>
               </w:rPr>
             </w:pPr>
+            <w:proofErr w:type="spellStart"/>
             <w:r>
               <w:rPr>
                 <w:color w:val="4472C4" w:themeColor="accent5"/>
@@ -1665,6 +1760,7 @@
               </w:rPr>
               <w:t>_id</w:t>
             </w:r>
+            <w:proofErr w:type="spellEnd"/>
           </w:p>
         </w:tc>
         <w:tc>
@@ -1717,6 +1813,7 @@
                 <w:color w:val="2E74B5" w:themeColor="accent1" w:themeShade="BF"/>
               </w:rPr>
             </w:pPr>
+            <w:proofErr w:type="spellStart"/>
             <w:r>
               <w:rPr>
                 <w:rFonts w:hint="eastAsia"/>
@@ -1724,6 +1821,7 @@
               </w:rPr>
               <w:t>getCourseInfo</w:t>
             </w:r>
+            <w:proofErr w:type="spellEnd"/>
           </w:p>
         </w:tc>
         <w:tc>
@@ -1736,6 +1834,7 @@
                 <w:color w:val="2E74B5" w:themeColor="accent1" w:themeShade="BF"/>
               </w:rPr>
             </w:pPr>
+            <w:proofErr w:type="spellStart"/>
             <w:r>
               <w:rPr>
                 <w:color w:val="2E74B5" w:themeColor="accent1" w:themeShade="BF"/>
@@ -1755,6 +1854,7 @@
               </w:rPr>
               <w:t>id</w:t>
             </w:r>
+            <w:proofErr w:type="spellEnd"/>
           </w:p>
         </w:tc>
         <w:tc>
@@ -1767,12 +1867,14 @@
                 <w:color w:val="2E74B5" w:themeColor="accent1" w:themeShade="BF"/>
               </w:rPr>
             </w:pPr>
+            <w:proofErr w:type="spellStart"/>
             <w:r>
               <w:rPr>
                 <w:color w:val="2E74B5" w:themeColor="accent1" w:themeShade="BF"/>
               </w:rPr>
               <w:t>course_info</w:t>
             </w:r>
+            <w:proofErr w:type="spellEnd"/>
           </w:p>
         </w:tc>
         <w:tc>
@@ -1806,6 +1908,7 @@
                 <w:color w:val="4472C4" w:themeColor="accent5"/>
               </w:rPr>
             </w:pPr>
+            <w:proofErr w:type="spellStart"/>
             <w:r>
               <w:rPr>
                 <w:rFonts w:hint="eastAsia"/>
@@ -1813,6 +1916,7 @@
               </w:rPr>
               <w:t>editCourseInfo</w:t>
             </w:r>
+            <w:proofErr w:type="spellEnd"/>
           </w:p>
         </w:tc>
         <w:tc>
@@ -1825,12 +1929,14 @@
                 <w:color w:val="4472C4" w:themeColor="accent5"/>
               </w:rPr>
             </w:pPr>
+            <w:proofErr w:type="spellStart"/>
             <w:r>
               <w:rPr>
                 <w:color w:val="4472C4" w:themeColor="accent5"/>
               </w:rPr>
               <w:t>course_info</w:t>
             </w:r>
+            <w:proofErr w:type="spellEnd"/>
             <w:r>
               <w:rPr>
                 <w:rFonts w:hint="eastAsia"/>
@@ -1838,6 +1944,7 @@
               </w:rPr>
               <w:t>、</w:t>
             </w:r>
+            <w:proofErr w:type="spellStart"/>
             <w:r>
               <w:rPr>
                 <w:rFonts w:hint="eastAsia"/>
@@ -1851,6 +1958,7 @@
               </w:rPr>
               <w:t>_id</w:t>
             </w:r>
+            <w:proofErr w:type="spellEnd"/>
           </w:p>
         </w:tc>
         <w:tc>
@@ -1863,12 +1971,14 @@
                 <w:color w:val="4472C4" w:themeColor="accent5"/>
               </w:rPr>
             </w:pPr>
+            <w:proofErr w:type="spellStart"/>
             <w:r>
               <w:rPr>
                 <w:color w:val="4472C4" w:themeColor="accent5"/>
               </w:rPr>
               <w:t>course_info</w:t>
             </w:r>
+            <w:proofErr w:type="spellEnd"/>
           </w:p>
         </w:tc>
         <w:tc>
@@ -1902,6 +2012,7 @@
                 <w:color w:val="2E74B5" w:themeColor="accent1" w:themeShade="BF"/>
               </w:rPr>
             </w:pPr>
+            <w:proofErr w:type="spellStart"/>
             <w:r>
               <w:rPr>
                 <w:rFonts w:hint="eastAsia"/>
@@ -1915,6 +2026,7 @@
               </w:rPr>
               <w:t>TeacherInfo</w:t>
             </w:r>
+            <w:proofErr w:type="spellEnd"/>
           </w:p>
         </w:tc>
         <w:tc>
@@ -1927,6 +2039,7 @@
                 <w:color w:val="2E74B5" w:themeColor="accent1" w:themeShade="BF"/>
               </w:rPr>
             </w:pPr>
+            <w:proofErr w:type="spellStart"/>
             <w:r>
               <w:rPr>
                 <w:color w:val="2E74B5" w:themeColor="accent1" w:themeShade="BF"/>
@@ -1946,6 +2059,7 @@
               </w:rPr>
               <w:t>id</w:t>
             </w:r>
+            <w:proofErr w:type="spellEnd"/>
           </w:p>
         </w:tc>
         <w:tc>
@@ -1958,6 +2072,7 @@
                 <w:color w:val="2E74B5" w:themeColor="accent1" w:themeShade="BF"/>
               </w:rPr>
             </w:pPr>
+            <w:proofErr w:type="spellStart"/>
             <w:r>
               <w:rPr>
                 <w:rFonts w:hint="eastAsia"/>
@@ -1971,6 +2086,7 @@
               </w:rPr>
               <w:t>_info</w:t>
             </w:r>
+            <w:proofErr w:type="spellEnd"/>
           </w:p>
         </w:tc>
         <w:tc>
@@ -2003,6 +2119,7 @@
                 <w:color w:val="4472C4" w:themeColor="accent5"/>
               </w:rPr>
             </w:pPr>
+            <w:proofErr w:type="spellStart"/>
             <w:r>
               <w:rPr>
                 <w:rFonts w:hint="eastAsia"/>
@@ -2010,6 +2127,7 @@
               </w:rPr>
               <w:t>editTeacherInfo</w:t>
             </w:r>
+            <w:proofErr w:type="spellEnd"/>
           </w:p>
         </w:tc>
         <w:tc>
@@ -2022,12 +2140,14 @@
                 <w:color w:val="4472C4" w:themeColor="accent5"/>
               </w:rPr>
             </w:pPr>
+            <w:proofErr w:type="spellStart"/>
             <w:r>
               <w:rPr>
                 <w:color w:val="4472C4" w:themeColor="accent5"/>
               </w:rPr>
               <w:t>teacher_id,teacher_info</w:t>
             </w:r>
+            <w:proofErr w:type="spellEnd"/>
           </w:p>
         </w:tc>
         <w:tc>
@@ -2040,6 +2160,7 @@
                 <w:color w:val="4472C4" w:themeColor="accent5"/>
               </w:rPr>
             </w:pPr>
+            <w:proofErr w:type="spellStart"/>
             <w:r>
               <w:rPr>
                 <w:rFonts w:hint="eastAsia"/>
@@ -2053,6 +2174,7 @@
               </w:rPr>
               <w:t>_info</w:t>
             </w:r>
+            <w:proofErr w:type="spellEnd"/>
           </w:p>
         </w:tc>
         <w:tc>
@@ -2086,6 +2208,7 @@
                 <w:color w:val="2E74B5" w:themeColor="accent1" w:themeShade="BF"/>
               </w:rPr>
             </w:pPr>
+            <w:proofErr w:type="spellStart"/>
             <w:r>
               <w:rPr>
                 <w:rFonts w:hint="eastAsia"/>
@@ -2093,6 +2216,7 @@
               </w:rPr>
               <w:t>getResourceList</w:t>
             </w:r>
+            <w:proofErr w:type="spellEnd"/>
           </w:p>
         </w:tc>
         <w:tc>
@@ -2105,12 +2229,14 @@
                 <w:color w:val="2E74B5" w:themeColor="accent1" w:themeShade="BF"/>
               </w:rPr>
             </w:pPr>
+            <w:proofErr w:type="spellStart"/>
             <w:r>
               <w:rPr>
                 <w:color w:val="2E74B5" w:themeColor="accent1" w:themeShade="BF"/>
               </w:rPr>
               <w:t>Teacher_id</w:t>
             </w:r>
+            <w:proofErr w:type="spellEnd"/>
           </w:p>
         </w:tc>
         <w:tc>
@@ -2123,18 +2249,35 @@
                 <w:color w:val="2E74B5" w:themeColor="accent1" w:themeShade="BF"/>
               </w:rPr>
             </w:pPr>
-            <w:r>
-              <w:rPr>
-                <w:rFonts w:hint="eastAsia"/>
-                <w:color w:val="2E74B5" w:themeColor="accent1" w:themeShade="BF"/>
-              </w:rPr>
-              <w:t>resourceList[String](</w:t>
-            </w:r>
-            <w:r>
-              <w:rPr>
-                <w:color w:val="2E74B5" w:themeColor="accent1" w:themeShade="BF"/>
-              </w:rPr>
-              <w:t>resource_id,name,path,upload_time,uploader_name,size)</w:t>
+            <w:proofErr w:type="spellStart"/>
+            <w:r>
+              <w:rPr>
+                <w:rFonts w:hint="eastAsia"/>
+                <w:color w:val="2E74B5" w:themeColor="accent1" w:themeShade="BF"/>
+              </w:rPr>
+              <w:t>resourceList</w:t>
+            </w:r>
+            <w:proofErr w:type="spellEnd"/>
+            <w:r>
+              <w:rPr>
+                <w:rFonts w:hint="eastAsia"/>
+                <w:color w:val="2E74B5" w:themeColor="accent1" w:themeShade="BF"/>
+              </w:rPr>
+              <w:t>[String](</w:t>
+            </w:r>
+            <w:proofErr w:type="spellStart"/>
+            <w:r>
+              <w:rPr>
+                <w:color w:val="2E74B5" w:themeColor="accent1" w:themeShade="BF"/>
+              </w:rPr>
+              <w:t>resource_id,name,path,upload_time,uploader_name,size</w:t>
+            </w:r>
+            <w:proofErr w:type="spellEnd"/>
+            <w:r>
+              <w:rPr>
+                <w:color w:val="2E74B5" w:themeColor="accent1" w:themeShade="BF"/>
+              </w:rPr>
+              <w:t>)</w:t>
             </w:r>
           </w:p>
         </w:tc>
@@ -2171,6 +2314,7 @@
                 <w:color w:val="2E74B5" w:themeColor="accent1" w:themeShade="BF"/>
               </w:rPr>
             </w:pPr>
+            <w:proofErr w:type="spellStart"/>
             <w:r>
               <w:rPr>
                 <w:rFonts w:hint="eastAsia"/>
@@ -2179,6 +2323,7 @@
               <w:lastRenderedPageBreak/>
               <w:t>addResource</w:t>
             </w:r>
+            <w:proofErr w:type="spellEnd"/>
           </w:p>
         </w:tc>
         <w:tc>
@@ -2191,6 +2336,7 @@
                 <w:color w:val="2E74B5" w:themeColor="accent1" w:themeShade="BF"/>
               </w:rPr>
             </w:pPr>
+            <w:proofErr w:type="spellStart"/>
             <w:r>
               <w:rPr>
                 <w:color w:val="2E74B5" w:themeColor="accent1" w:themeShade="BF"/>
@@ -2223,6 +2369,7 @@
               </w:rPr>
               <w:t>,post_id,time,size</w:t>
             </w:r>
+            <w:proofErr w:type="spellEnd"/>
           </w:p>
         </w:tc>
         <w:tc>
@@ -2235,6 +2382,7 @@
                 <w:color w:val="2E74B5" w:themeColor="accent1" w:themeShade="BF"/>
               </w:rPr>
             </w:pPr>
+            <w:proofErr w:type="spellStart"/>
             <w:r>
               <w:rPr>
                 <w:color w:val="2E74B5" w:themeColor="accent1" w:themeShade="BF"/>
@@ -2254,6 +2402,7 @@
               </w:rPr>
               <w:t>_name,uploader_id</w:t>
             </w:r>
+            <w:proofErr w:type="spellEnd"/>
           </w:p>
         </w:tc>
         <w:tc>
@@ -2289,12 +2438,14 @@
                 <w:color w:val="2E74B5" w:themeColor="accent1" w:themeShade="BF"/>
               </w:rPr>
             </w:pPr>
+            <w:proofErr w:type="spellStart"/>
             <w:r>
               <w:rPr>
                 <w:color w:val="2E74B5" w:themeColor="accent1" w:themeShade="BF"/>
               </w:rPr>
               <w:t>uploadFile</w:t>
             </w:r>
+            <w:proofErr w:type="spellEnd"/>
           </w:p>
         </w:tc>
         <w:tc>
@@ -2325,12 +2476,14 @@
                 <w:color w:val="2E74B5" w:themeColor="accent1" w:themeShade="BF"/>
               </w:rPr>
             </w:pPr>
+            <w:proofErr w:type="spellStart"/>
             <w:r>
               <w:rPr>
                 <w:color w:val="2E74B5" w:themeColor="accent1" w:themeShade="BF"/>
               </w:rPr>
               <w:t>Path,time,size</w:t>
             </w:r>
+            <w:proofErr w:type="spellEnd"/>
           </w:p>
         </w:tc>
         <w:tc>
@@ -2364,6 +2517,7 @@
                 <w:color w:val="2E74B5" w:themeColor="accent1" w:themeShade="BF"/>
               </w:rPr>
             </w:pPr>
+            <w:proofErr w:type="spellStart"/>
             <w:r>
               <w:rPr>
                 <w:rFonts w:hint="eastAsia"/>
@@ -2371,6 +2525,7 @@
               </w:rPr>
               <w:t>removeResource</w:t>
             </w:r>
+            <w:proofErr w:type="spellEnd"/>
           </w:p>
         </w:tc>
         <w:tc>
@@ -2383,6 +2538,7 @@
                 <w:color w:val="2E74B5" w:themeColor="accent1" w:themeShade="BF"/>
               </w:rPr>
             </w:pPr>
+            <w:proofErr w:type="spellStart"/>
             <w:r>
               <w:rPr>
                 <w:color w:val="2E74B5" w:themeColor="accent1" w:themeShade="BF"/>
@@ -2402,6 +2558,7 @@
               </w:rPr>
               <w:t>id</w:t>
             </w:r>
+            <w:proofErr w:type="spellEnd"/>
           </w:p>
         </w:tc>
         <w:tc>
@@ -2460,6 +2617,7 @@
                 <w:color w:val="2E74B5" w:themeColor="accent1" w:themeShade="BF"/>
               </w:rPr>
             </w:pPr>
+            <w:proofErr w:type="spellStart"/>
             <w:r>
               <w:rPr>
                 <w:rFonts w:hint="eastAsia"/>
@@ -2467,6 +2625,7 @@
               </w:rPr>
               <w:t>updateResource</w:t>
             </w:r>
+            <w:proofErr w:type="spellEnd"/>
           </w:p>
         </w:tc>
         <w:tc>
@@ -2479,6 +2638,7 @@
                 <w:color w:val="2E74B5" w:themeColor="accent1" w:themeShade="BF"/>
               </w:rPr>
             </w:pPr>
+            <w:proofErr w:type="spellStart"/>
             <w:r>
               <w:rPr>
                 <w:color w:val="2E74B5" w:themeColor="accent1" w:themeShade="BF"/>
@@ -2498,6 +2658,7 @@
               </w:rPr>
               <w:t>id,uploader_id,name,path,time,size</w:t>
             </w:r>
+            <w:proofErr w:type="spellEnd"/>
           </w:p>
         </w:tc>
         <w:tc>
@@ -2510,6 +2671,7 @@
                 <w:color w:val="2E74B5" w:themeColor="accent1" w:themeShade="BF"/>
               </w:rPr>
             </w:pPr>
+            <w:proofErr w:type="spellStart"/>
             <w:r>
               <w:rPr>
                 <w:color w:val="2E74B5" w:themeColor="accent1" w:themeShade="BF"/>
@@ -2529,6 +2691,7 @@
               </w:rPr>
               <w:t>_name,uploader_id</w:t>
             </w:r>
+            <w:proofErr w:type="spellEnd"/>
           </w:p>
         </w:tc>
         <w:tc>
@@ -2564,6 +2727,7 @@
                 <w:color w:val="4472C4" w:themeColor="accent5"/>
               </w:rPr>
             </w:pPr>
+            <w:proofErr w:type="spellStart"/>
             <w:r>
               <w:rPr>
                 <w:rFonts w:hint="eastAsia"/>
@@ -2571,6 +2735,7 @@
               </w:rPr>
               <w:t>getHwList</w:t>
             </w:r>
+            <w:proofErr w:type="spellEnd"/>
           </w:p>
         </w:tc>
         <w:tc>
@@ -2583,6 +2748,7 @@
                 <w:color w:val="4472C4" w:themeColor="accent5"/>
               </w:rPr>
             </w:pPr>
+            <w:proofErr w:type="spellStart"/>
             <w:r>
               <w:rPr>
                 <w:color w:val="4472C4" w:themeColor="accent5"/>
@@ -2602,6 +2768,7 @@
               </w:rPr>
               <w:t>id</w:t>
             </w:r>
+            <w:proofErr w:type="spellEnd"/>
           </w:p>
         </w:tc>
         <w:tc>
@@ -2616,12 +2783,21 @@
             </w:pPr>
             <w:bookmarkStart w:id="6" w:name="OLE_LINK11"/>
             <w:bookmarkStart w:id="7" w:name="OLE_LINK12"/>
-            <w:r>
-              <w:rPr>
-                <w:rFonts w:hint="eastAsia"/>
-                <w:color w:val="4472C4" w:themeColor="accent5"/>
-              </w:rPr>
-              <w:t>hwList[String](hw_id,title,</w:t>
+            <w:proofErr w:type="spellStart"/>
+            <w:r>
+              <w:rPr>
+                <w:rFonts w:hint="eastAsia"/>
+                <w:color w:val="4472C4" w:themeColor="accent5"/>
+              </w:rPr>
+              <w:t>hwList</w:t>
+            </w:r>
+            <w:proofErr w:type="spellEnd"/>
+            <w:r>
+              <w:rPr>
+                <w:rFonts w:hint="eastAsia"/>
+                <w:color w:val="4472C4" w:themeColor="accent5"/>
+              </w:rPr>
+              <w:t>[String](hw_id,title,</w:t>
             </w:r>
             <w:r>
               <w:rPr>
@@ -2709,6 +2885,7 @@
                 <w:color w:val="4472C4" w:themeColor="accent5"/>
               </w:rPr>
             </w:pPr>
+            <w:proofErr w:type="spellStart"/>
             <w:r>
               <w:rPr>
                 <w:rFonts w:hint="eastAsia"/>
@@ -2716,6 +2893,7 @@
               </w:rPr>
               <w:t>addHw</w:t>
             </w:r>
+            <w:proofErr w:type="spellEnd"/>
           </w:p>
         </w:tc>
         <w:tc>
@@ -2728,6 +2906,7 @@
                 <w:color w:val="4472C4" w:themeColor="accent5"/>
               </w:rPr>
             </w:pPr>
+            <w:proofErr w:type="spellStart"/>
             <w:r>
               <w:rPr>
                 <w:color w:val="4472C4" w:themeColor="accent5"/>
@@ -2745,14 +2924,29 @@
               <w:rPr>
                 <w:color w:val="4472C4" w:themeColor="accent5"/>
               </w:rPr>
-              <w:t>id,title,deadline,type,</w:t>
-            </w:r>
-            <w:r>
-              <w:rPr>
-                <w:rFonts w:hint="eastAsia"/>
-                <w:color w:val="4472C4" w:themeColor="accent5"/>
-              </w:rPr>
-              <w:t xml:space="preserve"> pun</w:t>
+              <w:t>id,title,deadline,type</w:t>
+            </w:r>
+            <w:proofErr w:type="spellEnd"/>
+            <w:r>
+              <w:rPr>
+                <w:color w:val="4472C4" w:themeColor="accent5"/>
+              </w:rPr>
+              <w:t>,</w:t>
+            </w:r>
+            <w:r>
+              <w:rPr>
+                <w:rFonts w:hint="eastAsia"/>
+                <w:color w:val="4472C4" w:themeColor="accent5"/>
+              </w:rPr>
+              <w:t xml:space="preserve"> </w:t>
+            </w:r>
+            <w:proofErr w:type="spellStart"/>
+            <w:r>
+              <w:rPr>
+                <w:rFonts w:hint="eastAsia"/>
+                <w:color w:val="4472C4" w:themeColor="accent5"/>
+              </w:rPr>
+              <w:t>pun</w:t>
             </w:r>
             <w:r>
               <w:rPr>
@@ -2760,6 +2954,7 @@
               </w:rPr>
               <w:t>ish_type,punish_rate</w:t>
             </w:r>
+            <w:proofErr w:type="spellEnd"/>
           </w:p>
         </w:tc>
         <w:tc>
@@ -2811,6 +3006,7 @@
                 <w:color w:val="4472C4" w:themeColor="accent5"/>
               </w:rPr>
             </w:pPr>
+            <w:proofErr w:type="spellStart"/>
             <w:r>
               <w:rPr>
                 <w:rFonts w:hint="eastAsia"/>
@@ -2818,6 +3014,7 @@
               </w:rPr>
               <w:t>editHw</w:t>
             </w:r>
+            <w:proofErr w:type="spellEnd"/>
           </w:p>
         </w:tc>
         <w:tc>
@@ -2830,6 +3027,7 @@
                 <w:color w:val="4472C4" w:themeColor="accent5"/>
               </w:rPr>
             </w:pPr>
+            <w:proofErr w:type="spellStart"/>
             <w:r>
               <w:rPr>
                 <w:color w:val="4472C4" w:themeColor="accent5"/>
@@ -2849,6 +3047,7 @@
               </w:rPr>
               <w:t>ish_type,punish_rate</w:t>
             </w:r>
+            <w:proofErr w:type="spellEnd"/>
           </w:p>
         </w:tc>
         <w:tc>
@@ -2861,18 +3060,34 @@
                 <w:color w:val="4472C4" w:themeColor="accent5"/>
               </w:rPr>
             </w:pPr>
-            <w:r>
-              <w:rPr>
-                <w:color w:val="4472C4" w:themeColor="accent5"/>
-              </w:rPr>
-              <w:t>Hw_id,type,title,publish_time,deadline,</w:t>
-            </w:r>
-            <w:r>
-              <w:rPr>
-                <w:rFonts w:hint="eastAsia"/>
-                <w:color w:val="4472C4" w:themeColor="accent5"/>
-              </w:rPr>
-              <w:t xml:space="preserve"> pun</w:t>
+            <w:proofErr w:type="spellStart"/>
+            <w:r>
+              <w:rPr>
+                <w:color w:val="4472C4" w:themeColor="accent5"/>
+              </w:rPr>
+              <w:t>Hw_id,type,title,publish_time,deadline</w:t>
+            </w:r>
+            <w:proofErr w:type="spellEnd"/>
+            <w:r>
+              <w:rPr>
+                <w:color w:val="4472C4" w:themeColor="accent5"/>
+              </w:rPr>
+              <w:t>,</w:t>
+            </w:r>
+            <w:r>
+              <w:rPr>
+                <w:rFonts w:hint="eastAsia"/>
+                <w:color w:val="4472C4" w:themeColor="accent5"/>
+              </w:rPr>
+              <w:t xml:space="preserve"> </w:t>
+            </w:r>
+            <w:proofErr w:type="spellStart"/>
+            <w:r>
+              <w:rPr>
+                <w:rFonts w:hint="eastAsia"/>
+                <w:color w:val="4472C4" w:themeColor="accent5"/>
+              </w:rPr>
+              <w:t>pun</w:t>
             </w:r>
             <w:r>
               <w:rPr>
@@ -2880,6 +3095,7 @@
               </w:rPr>
               <w:t>ish_type,punish_rate</w:t>
             </w:r>
+            <w:proofErr w:type="spellEnd"/>
           </w:p>
         </w:tc>
         <w:tc>
@@ -2912,12 +3128,14 @@
                 <w:color w:val="4472C4" w:themeColor="accent5"/>
               </w:rPr>
             </w:pPr>
+            <w:proofErr w:type="spellStart"/>
             <w:r>
               <w:rPr>
                 <w:color w:val="4472C4" w:themeColor="accent5"/>
               </w:rPr>
               <w:t>deleteHw</w:t>
             </w:r>
+            <w:proofErr w:type="spellEnd"/>
           </w:p>
         </w:tc>
         <w:tc>
@@ -2930,12 +3148,14 @@
                 <w:color w:val="4472C4" w:themeColor="accent5"/>
               </w:rPr>
             </w:pPr>
+            <w:proofErr w:type="spellStart"/>
             <w:r>
               <w:rPr>
                 <w:color w:val="4472C4" w:themeColor="accent5"/>
               </w:rPr>
               <w:t>Hw_id</w:t>
             </w:r>
+            <w:proofErr w:type="spellEnd"/>
           </w:p>
         </w:tc>
         <w:tc>
@@ -2988,6 +3208,7 @@
                 <w:color w:val="4472C4" w:themeColor="accent5"/>
               </w:rPr>
             </w:pPr>
+            <w:proofErr w:type="spellStart"/>
             <w:r>
               <w:rPr>
                 <w:rFonts w:hint="eastAsia"/>
@@ -2995,6 +3216,7 @@
               </w:rPr>
               <w:t>getQuesList</w:t>
             </w:r>
+            <w:proofErr w:type="spellEnd"/>
           </w:p>
         </w:tc>
         <w:tc>
@@ -3009,6 +3231,7 @@
             </w:pPr>
             <w:bookmarkStart w:id="8" w:name="OLE_LINK13"/>
             <w:bookmarkStart w:id="9" w:name="OLE_LINK14"/>
+            <w:proofErr w:type="spellStart"/>
             <w:r>
               <w:rPr>
                 <w:rFonts w:hint="eastAsia"/>
@@ -3018,6 +3241,7 @@
             </w:r>
             <w:bookmarkEnd w:id="8"/>
             <w:bookmarkEnd w:id="9"/>
+            <w:proofErr w:type="spellEnd"/>
           </w:p>
         </w:tc>
         <w:tc>
@@ -3030,18 +3254,35 @@
                 <w:color w:val="4472C4" w:themeColor="accent5"/>
               </w:rPr>
             </w:pPr>
-            <w:r>
-              <w:rPr>
-                <w:rFonts w:hint="eastAsia"/>
-                <w:color w:val="4472C4" w:themeColor="accent5"/>
-              </w:rPr>
-              <w:t>quesList[String](</w:t>
-            </w:r>
-            <w:r>
-              <w:rPr>
-                <w:color w:val="4472C4" w:themeColor="accent5"/>
-              </w:rPr>
-              <w:t>ques_id,type,title,content,should_num(</w:t>
+            <w:proofErr w:type="spellStart"/>
+            <w:r>
+              <w:rPr>
+                <w:rFonts w:hint="eastAsia"/>
+                <w:color w:val="4472C4" w:themeColor="accent5"/>
+              </w:rPr>
+              <w:t>quesList</w:t>
+            </w:r>
+            <w:proofErr w:type="spellEnd"/>
+            <w:r>
+              <w:rPr>
+                <w:rFonts w:hint="eastAsia"/>
+                <w:color w:val="4472C4" w:themeColor="accent5"/>
+              </w:rPr>
+              <w:t>[String](</w:t>
+            </w:r>
+            <w:proofErr w:type="spellStart"/>
+            <w:r>
+              <w:rPr>
+                <w:color w:val="4472C4" w:themeColor="accent5"/>
+              </w:rPr>
+              <w:t>ques_id,type,title,content,should_num</w:t>
+            </w:r>
+            <w:proofErr w:type="spellEnd"/>
+            <w:r>
+              <w:rPr>
+                <w:color w:val="4472C4" w:themeColor="accent5"/>
+              </w:rPr>
+              <w:t>(</w:t>
             </w:r>
             <w:r>
               <w:rPr>
@@ -3060,7 +3301,21 @@
               <w:rPr>
                 <w:color w:val="4472C4" w:themeColor="accent5"/>
               </w:rPr>
-              <w:t>,submit_num(</w:t>
+              <w:t>,</w:t>
+            </w:r>
+            <w:proofErr w:type="spellStart"/>
+            <w:r>
+              <w:rPr>
+                <w:color w:val="4472C4" w:themeColor="accent5"/>
+              </w:rPr>
+              <w:t>submit_num</w:t>
+            </w:r>
+            <w:proofErr w:type="spellEnd"/>
+            <w:r>
+              <w:rPr>
+                <w:color w:val="4472C4" w:themeColor="accent5"/>
+              </w:rPr>
+              <w:t>(</w:t>
             </w:r>
             <w:r>
               <w:rPr>
@@ -3113,6 +3368,7 @@
                 <w:color w:val="4472C4" w:themeColor="accent5"/>
               </w:rPr>
             </w:pPr>
+            <w:proofErr w:type="spellStart"/>
             <w:r>
               <w:rPr>
                 <w:rFonts w:hint="eastAsia"/>
@@ -3120,6 +3376,7 @@
               </w:rPr>
               <w:t>addQues</w:t>
             </w:r>
+            <w:proofErr w:type="spellEnd"/>
           </w:p>
         </w:tc>
         <w:tc>
@@ -3132,6 +3389,7 @@
                 <w:color w:val="4472C4" w:themeColor="accent5"/>
               </w:rPr>
             </w:pPr>
+            <w:proofErr w:type="spellStart"/>
             <w:r>
               <w:rPr>
                 <w:rFonts w:hint="eastAsia"/>
@@ -3152,6 +3410,7 @@
               </w:rPr>
               <w:t>type</w:t>
             </w:r>
+            <w:proofErr w:type="spellEnd"/>
           </w:p>
         </w:tc>
         <w:tc>
@@ -3164,11 +3423,19 @@
                 <w:color w:val="4472C4" w:themeColor="accent5"/>
               </w:rPr>
             </w:pPr>
-            <w:r>
-              <w:rPr>
-                <w:color w:val="4472C4" w:themeColor="accent5"/>
-              </w:rPr>
-              <w:t>ques_id,type,title,content,should_num(</w:t>
+            <w:proofErr w:type="spellStart"/>
+            <w:r>
+              <w:rPr>
+                <w:color w:val="4472C4" w:themeColor="accent5"/>
+              </w:rPr>
+              <w:t>ques_id,type,title,content,should_num</w:t>
+            </w:r>
+            <w:proofErr w:type="spellEnd"/>
+            <w:r>
+              <w:rPr>
+                <w:color w:val="4472C4" w:themeColor="accent5"/>
+              </w:rPr>
+              <w:t>(</w:t>
             </w:r>
             <w:r>
               <w:rPr>
@@ -3187,7 +3454,21 @@
               <w:rPr>
                 <w:color w:val="4472C4" w:themeColor="accent5"/>
               </w:rPr>
-              <w:t>,submit_num(</w:t>
+              <w:t>,</w:t>
+            </w:r>
+            <w:proofErr w:type="spellStart"/>
+            <w:r>
+              <w:rPr>
+                <w:color w:val="4472C4" w:themeColor="accent5"/>
+              </w:rPr>
+              <w:t>submit_num</w:t>
+            </w:r>
+            <w:proofErr w:type="spellEnd"/>
+            <w:r>
+              <w:rPr>
+                <w:color w:val="4472C4" w:themeColor="accent5"/>
+              </w:rPr>
+              <w:t>(</w:t>
             </w:r>
             <w:r>
               <w:rPr>
@@ -3233,6 +3514,7 @@
                 <w:color w:val="4472C4" w:themeColor="accent5"/>
               </w:rPr>
             </w:pPr>
+            <w:proofErr w:type="spellStart"/>
             <w:r>
               <w:rPr>
                 <w:rFonts w:hint="eastAsia"/>
@@ -3240,6 +3522,7 @@
               </w:rPr>
               <w:t>removeQues</w:t>
             </w:r>
+            <w:proofErr w:type="spellEnd"/>
           </w:p>
         </w:tc>
         <w:tc>
@@ -3252,6 +3535,7 @@
                 <w:color w:val="4472C4" w:themeColor="accent5"/>
               </w:rPr>
             </w:pPr>
+            <w:proofErr w:type="spellStart"/>
             <w:r>
               <w:rPr>
                 <w:color w:val="4472C4" w:themeColor="accent5"/>
@@ -3271,6 +3555,7 @@
               </w:rPr>
               <w:t>id</w:t>
             </w:r>
+            <w:proofErr w:type="spellEnd"/>
           </w:p>
         </w:tc>
         <w:tc>
@@ -3322,6 +3607,7 @@
                 <w:color w:val="4472C4" w:themeColor="accent5"/>
               </w:rPr>
             </w:pPr>
+            <w:proofErr w:type="spellStart"/>
             <w:r>
               <w:rPr>
                 <w:rFonts w:hint="eastAsia"/>
@@ -3329,6 +3615,7 @@
               </w:rPr>
               <w:t>editQues</w:t>
             </w:r>
+            <w:proofErr w:type="spellEnd"/>
           </w:p>
         </w:tc>
         <w:tc>
@@ -3341,6 +3628,7 @@
                 <w:color w:val="4472C4" w:themeColor="accent5"/>
               </w:rPr>
             </w:pPr>
+            <w:proofErr w:type="spellStart"/>
             <w:r>
               <w:rPr>
                 <w:rFonts w:hint="eastAsia"/>
@@ -3361,6 +3649,7 @@
               </w:rPr>
               <w:t>,type</w:t>
             </w:r>
+            <w:proofErr w:type="spellEnd"/>
           </w:p>
         </w:tc>
         <w:tc>
@@ -3373,11 +3662,19 @@
                 <w:color w:val="4472C4" w:themeColor="accent5"/>
               </w:rPr>
             </w:pPr>
-            <w:r>
-              <w:rPr>
-                <w:color w:val="4472C4" w:themeColor="accent5"/>
-              </w:rPr>
-              <w:t>ques_id,type,title,content,should_num(</w:t>
+            <w:proofErr w:type="spellStart"/>
+            <w:r>
+              <w:rPr>
+                <w:color w:val="4472C4" w:themeColor="accent5"/>
+              </w:rPr>
+              <w:t>ques_id,type,title,content,should_num</w:t>
+            </w:r>
+            <w:proofErr w:type="spellEnd"/>
+            <w:r>
+              <w:rPr>
+                <w:color w:val="4472C4" w:themeColor="accent5"/>
+              </w:rPr>
+              <w:t>(</w:t>
             </w:r>
             <w:r>
               <w:rPr>
@@ -3396,7 +3693,21 @@
               <w:rPr>
                 <w:color w:val="4472C4" w:themeColor="accent5"/>
               </w:rPr>
-              <w:t>,submit_num(</w:t>
+              <w:t>,</w:t>
+            </w:r>
+            <w:proofErr w:type="spellStart"/>
+            <w:r>
+              <w:rPr>
+                <w:color w:val="4472C4" w:themeColor="accent5"/>
+              </w:rPr>
+              <w:t>submit_num</w:t>
+            </w:r>
+            <w:proofErr w:type="spellEnd"/>
+            <w:r>
+              <w:rPr>
+                <w:color w:val="4472C4" w:themeColor="accent5"/>
+              </w:rPr>
+              <w:t>(</w:t>
             </w:r>
             <w:r>
               <w:rPr>
@@ -3444,6 +3755,7 @@
             </w:pPr>
             <w:bookmarkStart w:id="10" w:name="OLE_LINK15"/>
             <w:bookmarkStart w:id="11" w:name="OLE_LINK16"/>
+            <w:proofErr w:type="spellStart"/>
             <w:r>
               <w:rPr>
                 <w:rFonts w:hint="eastAsia"/>
@@ -3453,6 +3765,7 @@
             </w:r>
             <w:bookmarkEnd w:id="10"/>
             <w:bookmarkEnd w:id="11"/>
+            <w:proofErr w:type="spellEnd"/>
           </w:p>
         </w:tc>
         <w:tc>
@@ -3468,6 +3781,7 @@
             <w:bookmarkStart w:id="12" w:name="OLE_LINK7"/>
             <w:bookmarkStart w:id="13" w:name="OLE_LINK8"/>
             <w:bookmarkStart w:id="14" w:name="OLE_LINK17"/>
+            <w:proofErr w:type="spellStart"/>
             <w:r>
               <w:rPr>
                 <w:color w:val="4472C4" w:themeColor="accent5"/>
@@ -3507,6 +3821,7 @@
               </w:rPr>
               <w:t>,type</w:t>
             </w:r>
+            <w:proofErr w:type="spellEnd"/>
           </w:p>
         </w:tc>
         <w:tc>
@@ -3565,6 +3880,7 @@
                 <w:color w:val="4472C4" w:themeColor="accent5"/>
               </w:rPr>
             </w:pPr>
+            <w:proofErr w:type="spellStart"/>
             <w:r>
               <w:rPr>
                 <w:rFonts w:hint="eastAsia"/>
@@ -3585,6 +3901,7 @@
               </w:rPr>
               <w:t>Work</w:t>
             </w:r>
+            <w:proofErr w:type="spellEnd"/>
           </w:p>
         </w:tc>
         <w:tc>
@@ -3597,6 +3914,7 @@
                 <w:color w:val="4472C4" w:themeColor="accent5"/>
               </w:rPr>
             </w:pPr>
+            <w:proofErr w:type="spellStart"/>
             <w:r>
               <w:rPr>
                 <w:color w:val="4472C4" w:themeColor="accent5"/>
@@ -3616,6 +3934,7 @@
               </w:rPr>
               <w:t>_id</w:t>
             </w:r>
+            <w:proofErr w:type="spellEnd"/>
           </w:p>
         </w:tc>
         <w:tc>
@@ -3628,6 +3947,7 @@
                 <w:color w:val="4472C4" w:themeColor="accent5"/>
               </w:rPr>
             </w:pPr>
+            <w:proofErr w:type="spellStart"/>
             <w:r>
               <w:rPr>
                 <w:rFonts w:hint="eastAsia"/>
@@ -3673,6 +3993,7 @@
               </w:rPr>
               <w:t>attachment,uploader_id</w:t>
             </w:r>
+            <w:proofErr w:type="spellEnd"/>
           </w:p>
         </w:tc>
         <w:tc>
@@ -3706,6 +4027,7 @@
                 <w:color w:val="4472C4" w:themeColor="accent5"/>
               </w:rPr>
             </w:pPr>
+            <w:proofErr w:type="spellStart"/>
             <w:r>
               <w:rPr>
                 <w:rFonts w:hint="eastAsia"/>
@@ -3713,6 +4035,7 @@
               </w:rPr>
               <w:t>correctWork</w:t>
             </w:r>
+            <w:proofErr w:type="spellEnd"/>
           </w:p>
         </w:tc>
         <w:tc>
@@ -3725,6 +4048,7 @@
                 <w:color w:val="4472C4" w:themeColor="accent5"/>
               </w:rPr>
             </w:pPr>
+            <w:proofErr w:type="spellStart"/>
             <w:r>
               <w:rPr>
                 <w:rFonts w:hint="eastAsia"/>
@@ -3738,6 +4062,7 @@
               </w:rPr>
               <w:t>_id,score,reply</w:t>
             </w:r>
+            <w:proofErr w:type="spellEnd"/>
           </w:p>
         </w:tc>
         <w:tc>
@@ -3888,6 +4213,7 @@
                 <w:color w:val="4472C4" w:themeColor="accent5"/>
               </w:rPr>
             </w:pPr>
+            <w:proofErr w:type="spellStart"/>
             <w:r>
               <w:rPr>
                 <w:rFonts w:hint="eastAsia"/>
@@ -3902,6 +4228,7 @@
               </w:rPr>
               <w:t>List</w:t>
             </w:r>
+            <w:proofErr w:type="spellEnd"/>
           </w:p>
         </w:tc>
         <w:tc>
@@ -3914,6 +4241,7 @@
                 <w:color w:val="4472C4" w:themeColor="accent5"/>
               </w:rPr>
             </w:pPr>
+            <w:proofErr w:type="spellStart"/>
             <w:r>
               <w:rPr>
                 <w:rFonts w:hint="eastAsia"/>
@@ -3934,6 +4262,7 @@
               </w:rPr>
               <w:t>id,type</w:t>
             </w:r>
+            <w:proofErr w:type="spellEnd"/>
           </w:p>
         </w:tc>
         <w:tc>
@@ -3946,12 +4275,46 @@
                 <w:color w:val="4472C4" w:themeColor="accent5"/>
               </w:rPr>
             </w:pPr>
-            <w:r>
-              <w:rPr>
-                <w:rFonts w:hint="eastAsia"/>
-                <w:color w:val="4472C4" w:themeColor="accent5"/>
-              </w:rPr>
-              <w:t>stuList[String](id,name,status)</w:t>
+            <w:proofErr w:type="spellStart"/>
+            <w:r>
+              <w:rPr>
+                <w:rFonts w:hint="eastAsia"/>
+                <w:color w:val="4472C4" w:themeColor="accent5"/>
+              </w:rPr>
+              <w:t>stuList</w:t>
+            </w:r>
+            <w:proofErr w:type="spellEnd"/>
+            <w:r>
+              <w:rPr>
+                <w:rFonts w:hint="eastAsia"/>
+                <w:color w:val="4472C4" w:themeColor="accent5"/>
+              </w:rPr>
+              <w:t>[String](</w:t>
+            </w:r>
+            <w:proofErr w:type="spellStart"/>
+            <w:proofErr w:type="gramStart"/>
+            <w:r>
+              <w:rPr>
+                <w:rFonts w:hint="eastAsia"/>
+                <w:color w:val="4472C4" w:themeColor="accent5"/>
+              </w:rPr>
+              <w:t>id,name</w:t>
+            </w:r>
+            <w:proofErr w:type="gramEnd"/>
+            <w:r>
+              <w:rPr>
+                <w:rFonts w:hint="eastAsia"/>
+                <w:color w:val="4472C4" w:themeColor="accent5"/>
+              </w:rPr>
+              <w:t>,status</w:t>
+            </w:r>
+            <w:proofErr w:type="spellEnd"/>
+            <w:r>
+              <w:rPr>
+                <w:rFonts w:hint="eastAsia"/>
+                <w:color w:val="4472C4" w:themeColor="accent5"/>
+              </w:rPr>
+              <w:t>)</w:t>
             </w:r>
           </w:p>
           <w:p>
@@ -4063,6 +4426,7 @@
                 <w:color w:val="4472C4" w:themeColor="accent5"/>
               </w:rPr>
             </w:pPr>
+            <w:proofErr w:type="spellStart"/>
             <w:r>
               <w:rPr>
                 <w:rFonts w:hint="eastAsia"/>
@@ -4070,6 +4434,7 @@
               </w:rPr>
               <w:t>getForumInfo</w:t>
             </w:r>
+            <w:proofErr w:type="spellEnd"/>
           </w:p>
         </w:tc>
         <w:tc>
@@ -4084,6 +4449,7 @@
             </w:pPr>
             <w:bookmarkStart w:id="17" w:name="OLE_LINK18"/>
             <w:bookmarkStart w:id="18" w:name="OLE_LINK19"/>
+            <w:proofErr w:type="spellStart"/>
             <w:r>
               <w:rPr>
                 <w:rFonts w:hint="eastAsia"/>
@@ -4106,6 +4472,7 @@
             </w:r>
             <w:bookmarkEnd w:id="17"/>
             <w:bookmarkEnd w:id="18"/>
+            <w:proofErr w:type="spellEnd"/>
           </w:p>
         </w:tc>
         <w:tc>
@@ -4118,12 +4485,37 @@
                 <w:color w:val="4472C4" w:themeColor="accent5"/>
               </w:rPr>
             </w:pPr>
-            <w:r>
-              <w:rPr>
-                <w:rFonts w:hint="eastAsia"/>
-                <w:color w:val="4472C4" w:themeColor="accent5"/>
-              </w:rPr>
-              <w:t>sectionList[String](section,total_num,today_num)</w:t>
+            <w:proofErr w:type="spellStart"/>
+            <w:r>
+              <w:rPr>
+                <w:rFonts w:hint="eastAsia"/>
+                <w:color w:val="4472C4" w:themeColor="accent5"/>
+              </w:rPr>
+              <w:t>sectionList</w:t>
+            </w:r>
+            <w:proofErr w:type="spellEnd"/>
+            <w:r>
+              <w:rPr>
+                <w:rFonts w:hint="eastAsia"/>
+                <w:color w:val="4472C4" w:themeColor="accent5"/>
+              </w:rPr>
+              <w:t>[String](</w:t>
+            </w:r>
+            <w:proofErr w:type="spellStart"/>
+            <w:r>
+              <w:rPr>
+                <w:rFonts w:hint="eastAsia"/>
+                <w:color w:val="4472C4" w:themeColor="accent5"/>
+              </w:rPr>
+              <w:t>section,total_num,today_num</w:t>
+            </w:r>
+            <w:proofErr w:type="spellEnd"/>
+            <w:r>
+              <w:rPr>
+                <w:rFonts w:hint="eastAsia"/>
+                <w:color w:val="4472C4" w:themeColor="accent5"/>
+              </w:rPr>
+              <w:t>)</w:t>
             </w:r>
           </w:p>
         </w:tc>
@@ -4157,6 +4549,7 @@
                 <w:color w:val="4472C4" w:themeColor="accent5"/>
               </w:rPr>
             </w:pPr>
+            <w:proofErr w:type="spellStart"/>
             <w:r>
               <w:rPr>
                 <w:rFonts w:hint="eastAsia"/>
@@ -4164,6 +4557,7 @@
               </w:rPr>
               <w:t>getPostList</w:t>
             </w:r>
+            <w:proofErr w:type="spellEnd"/>
           </w:p>
         </w:tc>
         <w:tc>
@@ -4176,6 +4570,7 @@
                 <w:color w:val="4472C4" w:themeColor="accent5"/>
               </w:rPr>
             </w:pPr>
+            <w:proofErr w:type="spellStart"/>
             <w:r>
               <w:rPr>
                 <w:rFonts w:hint="eastAsia"/>
@@ -4216,6 +4611,7 @@
               </w:rPr>
               <w:t>_id</w:t>
             </w:r>
+            <w:proofErr w:type="spellEnd"/>
           </w:p>
         </w:tc>
         <w:tc>
@@ -4228,12 +4624,21 @@
                 <w:color w:val="4472C4" w:themeColor="accent5"/>
               </w:rPr>
             </w:pPr>
-            <w:r>
-              <w:rPr>
-                <w:rFonts w:hint="eastAsia"/>
-                <w:color w:val="4472C4" w:themeColor="accent5"/>
-              </w:rPr>
-              <w:t>postList[</w:t>
+            <w:proofErr w:type="spellStart"/>
+            <w:r>
+              <w:rPr>
+                <w:rFonts w:hint="eastAsia"/>
+                <w:color w:val="4472C4" w:themeColor="accent5"/>
+              </w:rPr>
+              <w:t>postList</w:t>
+            </w:r>
+            <w:proofErr w:type="spellEnd"/>
+            <w:r>
+              <w:rPr>
+                <w:rFonts w:hint="eastAsia"/>
+                <w:color w:val="4472C4" w:themeColor="accent5"/>
+              </w:rPr>
+              <w:t>[</w:t>
             </w:r>
             <w:r>
               <w:rPr>
@@ -4272,7 +4677,35 @@
               <w:rPr>
                 <w:color w:val="4472C4" w:themeColor="accent5"/>
               </w:rPr>
-              <w:t>author_id,author_name,publish_time,update_time,reply_num,attachment[String](resource_id,name,path,size)</w:t>
+              <w:t>author_id,author_name,publish_time,update_time,reply_num,attachment[</w:t>
+            </w:r>
+            <w:proofErr w:type="spellStart"/>
+            <w:r>
+              <w:rPr>
+                <w:color w:val="4472C4" w:themeColor="accent5"/>
+              </w:rPr>
+              <w:t>String</w:t>
+            </w:r>
+            <w:proofErr w:type="spellEnd"/>
+            <w:r>
+              <w:rPr>
+                <w:color w:val="4472C4" w:themeColor="accent5"/>
+              </w:rPr>
+              <w:t>](</w:t>
+            </w:r>
+            <w:proofErr w:type="spellStart"/>
+            <w:r>
+              <w:rPr>
+                <w:color w:val="4472C4" w:themeColor="accent5"/>
+              </w:rPr>
+              <w:t>resource_id,name,path,size</w:t>
+            </w:r>
+            <w:proofErr w:type="spellEnd"/>
+            <w:r>
+              <w:rPr>
+                <w:color w:val="4472C4" w:themeColor="accent5"/>
+              </w:rPr>
+              <w:t>)</w:t>
             </w:r>
             <w:bookmarkEnd w:id="19"/>
             <w:bookmarkEnd w:id="20"/>
@@ -4314,6 +4747,7 @@
                 <w:color w:val="4472C4" w:themeColor="accent5"/>
               </w:rPr>
             </w:pPr>
+            <w:proofErr w:type="spellStart"/>
             <w:r>
               <w:rPr>
                 <w:rFonts w:hint="eastAsia"/>
@@ -4321,6 +4755,7 @@
               </w:rPr>
               <w:t>addPost</w:t>
             </w:r>
+            <w:proofErr w:type="spellEnd"/>
           </w:p>
         </w:tc>
         <w:tc>
@@ -4333,6 +4768,7 @@
                 <w:color w:val="4472C4" w:themeColor="accent5"/>
               </w:rPr>
             </w:pPr>
+            <w:proofErr w:type="spellStart"/>
             <w:r>
               <w:rPr>
                 <w:color w:val="4472C4" w:themeColor="accent5"/>
@@ -4352,6 +4788,7 @@
               </w:rPr>
               <w:t>content,teacher_id,section</w:t>
             </w:r>
+            <w:proofErr w:type="spellEnd"/>
           </w:p>
         </w:tc>
         <w:tc>
@@ -4402,6 +4839,7 @@
                 <w:color w:val="4472C4" w:themeColor="accent5"/>
               </w:rPr>
             </w:pPr>
+            <w:proofErr w:type="spellStart"/>
             <w:r>
               <w:rPr>
                 <w:rFonts w:hint="eastAsia"/>
@@ -4415,6 +4853,7 @@
               </w:rPr>
               <w:t>itPost</w:t>
             </w:r>
+            <w:proofErr w:type="spellEnd"/>
           </w:p>
         </w:tc>
         <w:tc>
@@ -4427,6 +4866,7 @@
                 <w:color w:val="4472C4" w:themeColor="accent5"/>
               </w:rPr>
             </w:pPr>
+            <w:proofErr w:type="spellStart"/>
             <w:r>
               <w:rPr>
                 <w:color w:val="4472C4" w:themeColor="accent5"/>
@@ -4446,6 +4886,7 @@
               </w:rPr>
               <w:t>id,title,content</w:t>
             </w:r>
+            <w:proofErr w:type="spellEnd"/>
           </w:p>
         </w:tc>
         <w:tc>
@@ -4502,6 +4943,7 @@
                 <w:color w:val="4472C4" w:themeColor="accent5"/>
               </w:rPr>
             </w:pPr>
+            <w:proofErr w:type="spellStart"/>
             <w:r>
               <w:rPr>
                 <w:rFonts w:hint="eastAsia"/>
@@ -4509,6 +4951,7 @@
               </w:rPr>
               <w:t>removePost</w:t>
             </w:r>
+            <w:proofErr w:type="spellEnd"/>
           </w:p>
         </w:tc>
         <w:tc>
@@ -4521,6 +4964,7 @@
                 <w:color w:val="4472C4" w:themeColor="accent5"/>
               </w:rPr>
             </w:pPr>
+            <w:proofErr w:type="spellStart"/>
             <w:r>
               <w:rPr>
                 <w:color w:val="4472C4" w:themeColor="accent5"/>
@@ -4540,6 +4984,7 @@
               </w:rPr>
               <w:t>id,type</w:t>
             </w:r>
+            <w:proofErr w:type="spellEnd"/>
           </w:p>
         </w:tc>
         <w:tc>
@@ -4626,6 +5071,7 @@
                 <w:color w:val="4472C4" w:themeColor="accent5"/>
               </w:rPr>
             </w:pPr>
+            <w:proofErr w:type="spellStart"/>
             <w:r>
               <w:rPr>
                 <w:rFonts w:hint="eastAsia"/>
@@ -4633,6 +5079,7 @@
               </w:rPr>
               <w:t>getReplyPost</w:t>
             </w:r>
+            <w:proofErr w:type="spellEnd"/>
           </w:p>
         </w:tc>
         <w:tc>
@@ -4645,6 +5092,7 @@
                 <w:color w:val="4472C4" w:themeColor="accent5"/>
               </w:rPr>
             </w:pPr>
+            <w:proofErr w:type="spellStart"/>
             <w:r>
               <w:rPr>
                 <w:rFonts w:hint="eastAsia"/>
@@ -4665,6 +5113,7 @@
               </w:rPr>
               <w:t>id</w:t>
             </w:r>
+            <w:proofErr w:type="spellEnd"/>
           </w:p>
         </w:tc>
         <w:tc>
@@ -4677,6 +5126,7 @@
                 <w:color w:val="4472C4" w:themeColor="accent5"/>
               </w:rPr>
             </w:pPr>
+            <w:proofErr w:type="spellStart"/>
             <w:r>
               <w:rPr>
                 <w:color w:val="4472C4" w:themeColor="accent5"/>
@@ -4688,13 +5138,28 @@
                 <w:rFonts w:hint="eastAsia"/>
                 <w:color w:val="4472C4" w:themeColor="accent5"/>
               </w:rPr>
-              <w:t>eplyPost[String]</w:t>
-            </w:r>
-            <w:r>
-              <w:rPr>
-                <w:color w:val="4472C4" w:themeColor="accent5"/>
-              </w:rPr>
-              <w:t>(repost_id,content,author_id,</w:t>
+              <w:t>eplyPost</w:t>
+            </w:r>
+            <w:proofErr w:type="spellEnd"/>
+            <w:r>
+              <w:rPr>
+                <w:rFonts w:hint="eastAsia"/>
+                <w:color w:val="4472C4" w:themeColor="accent5"/>
+              </w:rPr>
+              <w:t>[String]</w:t>
+            </w:r>
+            <w:r>
+              <w:rPr>
+                <w:color w:val="4472C4" w:themeColor="accent5"/>
+              </w:rPr>
+              <w:t>(</w:t>
+            </w:r>
+            <w:proofErr w:type="spellStart"/>
+            <w:r>
+              <w:rPr>
+                <w:color w:val="4472C4" w:themeColor="accent5"/>
+              </w:rPr>
+              <w:t>repost_id,content,author_id,</w:t>
             </w:r>
             <w:r>
               <w:rPr>
@@ -4706,7 +5171,21 @@
               <w:rPr>
                 <w:color w:val="4472C4" w:themeColor="accent5"/>
               </w:rPr>
-              <w:t>commentList[String](com</w:t>
+              <w:t>commentList</w:t>
+            </w:r>
+            <w:proofErr w:type="spellEnd"/>
+            <w:r>
+              <w:rPr>
+                <w:color w:val="4472C4" w:themeColor="accent5"/>
+              </w:rPr>
+              <w:t>[String](</w:t>
+            </w:r>
+            <w:proofErr w:type="spellStart"/>
+            <w:r>
+              <w:rPr>
+                <w:color w:val="4472C4" w:themeColor="accent5"/>
+              </w:rPr>
+              <w:t>com</w:t>
             </w:r>
             <w:r>
               <w:rPr>
@@ -4720,6 +5199,7 @@
               </w:rPr>
               <w:t>,author_id</w:t>
             </w:r>
+            <w:proofErr w:type="spellEnd"/>
             <w:r>
               <w:rPr>
                 <w:color w:val="4472C4" w:themeColor="accent5"/>
@@ -4758,6 +5238,7 @@
                 <w:color w:val="4472C4" w:themeColor="accent5"/>
               </w:rPr>
             </w:pPr>
+            <w:proofErr w:type="spellStart"/>
             <w:r>
               <w:rPr>
                 <w:color w:val="4472C4" w:themeColor="accent5"/>
@@ -4771,6 +5252,7 @@
               </w:rPr>
               <w:t>ost</w:t>
             </w:r>
+            <w:proofErr w:type="spellEnd"/>
           </w:p>
         </w:tc>
         <w:tc>
@@ -4783,6 +5265,7 @@
                 <w:color w:val="4472C4" w:themeColor="accent5"/>
               </w:rPr>
             </w:pPr>
+            <w:proofErr w:type="spellStart"/>
             <w:r>
               <w:rPr>
                 <w:rFonts w:hint="eastAsia"/>
@@ -4803,6 +5286,7 @@
               </w:rPr>
               <w:t>id,content</w:t>
             </w:r>
+            <w:proofErr w:type="spellEnd"/>
             <w:r>
               <w:rPr>
                 <w:rFonts w:hint="eastAsia"/>
@@ -4810,6 +5294,7 @@
               </w:rPr>
               <w:t>，</w:t>
             </w:r>
+            <w:proofErr w:type="spellStart"/>
             <w:r>
               <w:rPr>
                 <w:rFonts w:hint="eastAsia"/>
@@ -4823,6 +5308,7 @@
               </w:rPr>
               <w:t>_id</w:t>
             </w:r>
+            <w:proofErr w:type="spellEnd"/>
           </w:p>
         </w:tc>
         <w:tc>
@@ -4835,12 +5321,14 @@
                 <w:color w:val="4472C4" w:themeColor="accent5"/>
               </w:rPr>
             </w:pPr>
+            <w:proofErr w:type="spellStart"/>
             <w:r>
               <w:rPr>
                 <w:color w:val="4472C4" w:themeColor="accent5"/>
               </w:rPr>
               <w:t>repost_id,content,author_id,author_name,time</w:t>
             </w:r>
+            <w:proofErr w:type="spellEnd"/>
           </w:p>
         </w:tc>
         <w:tc>
@@ -4873,12 +5361,14 @@
                 <w:color w:val="4472C4" w:themeColor="accent5"/>
               </w:rPr>
             </w:pPr>
+            <w:proofErr w:type="spellStart"/>
             <w:r>
               <w:rPr>
                 <w:color w:val="4472C4" w:themeColor="accent5"/>
               </w:rPr>
               <w:t>editReplyPost</w:t>
             </w:r>
+            <w:proofErr w:type="spellEnd"/>
           </w:p>
         </w:tc>
         <w:tc>
@@ -4891,6 +5381,7 @@
                 <w:color w:val="4472C4" w:themeColor="accent5"/>
               </w:rPr>
             </w:pPr>
+            <w:proofErr w:type="spellStart"/>
             <w:r>
               <w:rPr>
                 <w:color w:val="4472C4" w:themeColor="accent5"/>
@@ -4910,6 +5401,7 @@
               </w:rPr>
               <w:t>id,content</w:t>
             </w:r>
+            <w:proofErr w:type="spellEnd"/>
             <w:r>
               <w:rPr>
                 <w:rFonts w:hint="eastAsia"/>
@@ -4917,6 +5409,7 @@
               </w:rPr>
               <w:t>，</w:t>
             </w:r>
+            <w:proofErr w:type="spellStart"/>
             <w:r>
               <w:rPr>
                 <w:rFonts w:hint="eastAsia"/>
@@ -4930,6 +5423,7 @@
               </w:rPr>
               <w:t>_id</w:t>
             </w:r>
+            <w:proofErr w:type="spellEnd"/>
           </w:p>
         </w:tc>
         <w:tc>
@@ -4942,12 +5436,14 @@
                 <w:color w:val="4472C4" w:themeColor="accent5"/>
               </w:rPr>
             </w:pPr>
+            <w:proofErr w:type="spellStart"/>
             <w:r>
               <w:rPr>
                 <w:color w:val="4472C4" w:themeColor="accent5"/>
               </w:rPr>
               <w:t>repost_id,content,author_id,author_name,time</w:t>
             </w:r>
+            <w:proofErr w:type="spellEnd"/>
           </w:p>
         </w:tc>
         <w:tc>
@@ -4981,12 +5477,14 @@
                 <w:color w:val="4472C4" w:themeColor="accent5"/>
               </w:rPr>
             </w:pPr>
+            <w:proofErr w:type="spellStart"/>
             <w:r>
               <w:rPr>
                 <w:color w:val="4472C4" w:themeColor="accent5"/>
               </w:rPr>
               <w:t>removeReplyPost</w:t>
             </w:r>
+            <w:proofErr w:type="spellEnd"/>
           </w:p>
         </w:tc>
         <w:tc>
@@ -4999,6 +5497,7 @@
                 <w:color w:val="4472C4" w:themeColor="accent5"/>
               </w:rPr>
             </w:pPr>
+            <w:proofErr w:type="spellStart"/>
             <w:r>
               <w:rPr>
                 <w:rFonts w:hint="eastAsia"/>
@@ -5012,6 +5511,7 @@
               </w:rPr>
               <w:t>_id</w:t>
             </w:r>
+            <w:proofErr w:type="spellEnd"/>
           </w:p>
         </w:tc>
         <w:tc>
@@ -5064,6 +5564,7 @@
                 <w:color w:val="4472C4" w:themeColor="accent5"/>
               </w:rPr>
             </w:pPr>
+            <w:proofErr w:type="spellStart"/>
             <w:r>
               <w:rPr>
                 <w:rFonts w:hint="eastAsia"/>
@@ -5071,6 +5572,7 @@
               </w:rPr>
               <w:t>addComment</w:t>
             </w:r>
+            <w:proofErr w:type="spellEnd"/>
           </w:p>
         </w:tc>
         <w:tc>
@@ -5083,6 +5585,7 @@
                 <w:color w:val="4472C4" w:themeColor="accent5"/>
               </w:rPr>
             </w:pPr>
+            <w:proofErr w:type="spellStart"/>
             <w:r>
               <w:rPr>
                 <w:rFonts w:hint="eastAsia"/>
@@ -5109,6 +5612,7 @@
               </w:rPr>
               <w:t>,content,author_id</w:t>
             </w:r>
+            <w:proofErr w:type="spellEnd"/>
           </w:p>
         </w:tc>
         <w:tc>
@@ -5121,6 +5625,7 @@
                 <w:color w:val="4472C4" w:themeColor="accent5"/>
               </w:rPr>
             </w:pPr>
+            <w:proofErr w:type="spellStart"/>
             <w:r>
               <w:rPr>
                 <w:color w:val="4472C4" w:themeColor="accent5"/>
@@ -5153,6 +5658,7 @@
               </w:rPr>
               <w:t>,content,author_name,author_id</w:t>
             </w:r>
+            <w:proofErr w:type="spellEnd"/>
           </w:p>
         </w:tc>
         <w:tc>
@@ -5186,12 +5692,14 @@
                 <w:color w:val="4472C4" w:themeColor="accent5"/>
               </w:rPr>
             </w:pPr>
+            <w:proofErr w:type="spellStart"/>
             <w:r>
               <w:rPr>
                 <w:color w:val="4472C4" w:themeColor="accent5"/>
               </w:rPr>
               <w:t>deleteComment</w:t>
             </w:r>
+            <w:proofErr w:type="spellEnd"/>
           </w:p>
         </w:tc>
         <w:tc>
@@ -5204,12 +5712,14 @@
                 <w:color w:val="4472C4" w:themeColor="accent5"/>
               </w:rPr>
             </w:pPr>
+            <w:proofErr w:type="spellStart"/>
             <w:r>
               <w:rPr>
                 <w:color w:val="4472C4" w:themeColor="accent5"/>
               </w:rPr>
               <w:t>com_id</w:t>
             </w:r>
+            <w:proofErr w:type="spellEnd"/>
           </w:p>
         </w:tc>
         <w:tc>
@@ -5262,6 +5772,7 @@
                 <w:color w:val="4472C4" w:themeColor="accent5"/>
               </w:rPr>
             </w:pPr>
+            <w:proofErr w:type="spellStart"/>
             <w:r>
               <w:rPr>
                 <w:rFonts w:hint="eastAsia"/>
@@ -5269,6 +5780,7 @@
               </w:rPr>
               <w:t>getRecMail</w:t>
             </w:r>
+            <w:proofErr w:type="spellEnd"/>
           </w:p>
         </w:tc>
         <w:tc>
@@ -5281,12 +5793,14 @@
                 <w:color w:val="4472C4" w:themeColor="accent5"/>
               </w:rPr>
             </w:pPr>
+            <w:proofErr w:type="spellStart"/>
             <w:r>
               <w:rPr>
                 <w:color w:val="4472C4" w:themeColor="accent5"/>
               </w:rPr>
               <w:t>dest_id</w:t>
             </w:r>
+            <w:proofErr w:type="spellEnd"/>
           </w:p>
         </w:tc>
         <w:tc>
@@ -5299,6 +5813,7 @@
                 <w:color w:val="4472C4" w:themeColor="accent5"/>
               </w:rPr>
             </w:pPr>
+            <w:proofErr w:type="spellStart"/>
             <w:r>
               <w:rPr>
                 <w:rFonts w:hint="eastAsia"/>
@@ -5310,7 +5825,21 @@
               <w:rPr>
                 <w:color w:val="4472C4" w:themeColor="accent5"/>
               </w:rPr>
-              <w:t>List[string](mail_id,title,content,time,</w:t>
+              <w:t>List</w:t>
+            </w:r>
+            <w:proofErr w:type="spellEnd"/>
+            <w:r>
+              <w:rPr>
+                <w:color w:val="4472C4" w:themeColor="accent5"/>
+              </w:rPr>
+              <w:t>[string](</w:t>
+            </w:r>
+            <w:proofErr w:type="spellStart"/>
+            <w:r>
+              <w:rPr>
+                <w:color w:val="4472C4" w:themeColor="accent5"/>
+              </w:rPr>
+              <w:t>mail_id,title,content,time,</w:t>
             </w:r>
             <w:r>
               <w:rPr>
@@ -5318,6 +5847,7 @@
               </w:rPr>
               <w:t>src_id,src_name,dest_id,is_read</w:t>
             </w:r>
+            <w:proofErr w:type="spellEnd"/>
             <w:r>
               <w:rPr>
                 <w:color w:val="4472C4" w:themeColor="accent5"/>
@@ -5371,6 +5901,7 @@
                 <w:color w:val="4472C4" w:themeColor="accent5"/>
               </w:rPr>
             </w:pPr>
+            <w:proofErr w:type="spellStart"/>
             <w:r>
               <w:rPr>
                 <w:rFonts w:hint="eastAsia"/>
@@ -5378,6 +5909,7 @@
               </w:rPr>
               <w:t>getSendMail</w:t>
             </w:r>
+            <w:proofErr w:type="spellEnd"/>
           </w:p>
         </w:tc>
         <w:tc>
@@ -5390,6 +5922,7 @@
                 <w:color w:val="4472C4" w:themeColor="accent5"/>
               </w:rPr>
             </w:pPr>
+            <w:proofErr w:type="spellStart"/>
             <w:r>
               <w:rPr>
                 <w:rFonts w:hint="eastAsia"/>
@@ -5403,6 +5936,7 @@
               </w:rPr>
               <w:t>_id</w:t>
             </w:r>
+            <w:proofErr w:type="spellEnd"/>
           </w:p>
         </w:tc>
         <w:tc>
@@ -5415,6 +5949,7 @@
                 <w:color w:val="4472C4" w:themeColor="accent5"/>
               </w:rPr>
             </w:pPr>
+            <w:proofErr w:type="spellStart"/>
             <w:r>
               <w:rPr>
                 <w:rFonts w:hint="eastAsia"/>
@@ -5426,7 +5961,28 @@
               <w:rPr>
                 <w:color w:val="4472C4" w:themeColor="accent5"/>
               </w:rPr>
-              <w:t>List[string](mail_id,title,content,time,src_id,src_name,dest_id,dest_name)</w:t>
+              <w:t>List</w:t>
+            </w:r>
+            <w:proofErr w:type="spellEnd"/>
+            <w:r>
+              <w:rPr>
+                <w:color w:val="4472C4" w:themeColor="accent5"/>
+              </w:rPr>
+              <w:t>[string](</w:t>
+            </w:r>
+            <w:proofErr w:type="spellStart"/>
+            <w:r>
+              <w:rPr>
+                <w:color w:val="4472C4" w:themeColor="accent5"/>
+              </w:rPr>
+              <w:t>mail_id,title,content,time,src_id,src_name,dest_id,dest_name</w:t>
+            </w:r>
+            <w:proofErr w:type="spellEnd"/>
+            <w:r>
+              <w:rPr>
+                <w:color w:val="4472C4" w:themeColor="accent5"/>
+              </w:rPr>
+              <w:t>)</w:t>
             </w:r>
           </w:p>
         </w:tc>
@@ -5461,6 +6017,7 @@
                 <w:color w:val="4472C4" w:themeColor="accent5"/>
               </w:rPr>
             </w:pPr>
+            <w:proofErr w:type="spellStart"/>
             <w:r>
               <w:rPr>
                 <w:rFonts w:hint="eastAsia"/>
@@ -5468,6 +6025,7 @@
               </w:rPr>
               <w:t>sendMail</w:t>
             </w:r>
+            <w:proofErr w:type="spellEnd"/>
           </w:p>
         </w:tc>
         <w:tc>
@@ -5480,6 +6038,7 @@
                 <w:color w:val="4472C4" w:themeColor="accent5"/>
               </w:rPr>
             </w:pPr>
+            <w:proofErr w:type="spellStart"/>
             <w:r>
               <w:rPr>
                 <w:rFonts w:hint="eastAsia"/>
@@ -5493,6 +6052,7 @@
               </w:rPr>
               <w:t>_id</w:t>
             </w:r>
+            <w:proofErr w:type="spellEnd"/>
             <w:r>
               <w:rPr>
                 <w:rFonts w:hint="eastAsia"/>
@@ -5500,6 +6060,7 @@
               </w:rPr>
               <w:t>、</w:t>
             </w:r>
+            <w:proofErr w:type="spellStart"/>
             <w:r>
               <w:rPr>
                 <w:rFonts w:hint="eastAsia"/>
@@ -5513,6 +6074,7 @@
               </w:rPr>
               <w:t>_id</w:t>
             </w:r>
+            <w:proofErr w:type="spellEnd"/>
             <w:r>
               <w:rPr>
                 <w:rFonts w:hint="eastAsia"/>
@@ -5520,6 +6082,7 @@
               </w:rPr>
               <w:t>、</w:t>
             </w:r>
+            <w:proofErr w:type="spellStart"/>
             <w:r>
               <w:rPr>
                 <w:color w:val="4472C4" w:themeColor="accent5"/>
@@ -5536,6 +6099,7 @@
             </w:r>
             <w:bookmarkEnd w:id="21"/>
             <w:bookmarkEnd w:id="22"/>
+            <w:proofErr w:type="spellEnd"/>
           </w:p>
         </w:tc>
         <w:tc>
@@ -5548,12 +6112,14 @@
                 <w:color w:val="4472C4" w:themeColor="accent5"/>
               </w:rPr>
             </w:pPr>
+            <w:proofErr w:type="spellStart"/>
             <w:r>
               <w:rPr>
                 <w:color w:val="4472C4" w:themeColor="accent5"/>
               </w:rPr>
               <w:t>mail_id,title,content,time,src_id,src_name,dest_id,dest_name</w:t>
             </w:r>
+            <w:proofErr w:type="spellEnd"/>
           </w:p>
         </w:tc>
         <w:tc>
@@ -5587,6 +6153,7 @@
                 <w:color w:val="4472C4" w:themeColor="accent5"/>
               </w:rPr>
             </w:pPr>
+            <w:proofErr w:type="spellStart"/>
             <w:r>
               <w:rPr>
                 <w:rFonts w:hint="eastAsia"/>
@@ -5594,6 +6161,7 @@
               </w:rPr>
               <w:t>deleteMail</w:t>
             </w:r>
+            <w:proofErr w:type="spellEnd"/>
           </w:p>
         </w:tc>
         <w:tc>
@@ -5606,6 +6174,7 @@
                 <w:color w:val="4472C4" w:themeColor="accent5"/>
               </w:rPr>
             </w:pPr>
+            <w:proofErr w:type="spellStart"/>
             <w:r>
               <w:rPr>
                 <w:rFonts w:hint="eastAsia"/>
@@ -5619,6 +6188,7 @@
               </w:rPr>
               <w:t>_id</w:t>
             </w:r>
+            <w:proofErr w:type="spellEnd"/>
           </w:p>
         </w:tc>
         <w:tc>
@@ -5671,6 +6241,7 @@
                 <w:color w:val="4472C4" w:themeColor="accent5"/>
               </w:rPr>
             </w:pPr>
+            <w:proofErr w:type="spellStart"/>
             <w:r>
               <w:rPr>
                 <w:rFonts w:hint="eastAsia"/>
@@ -5678,6 +6249,7 @@
               </w:rPr>
               <w:t>readMail</w:t>
             </w:r>
+            <w:proofErr w:type="spellEnd"/>
           </w:p>
         </w:tc>
         <w:tc>
@@ -5690,6 +6262,7 @@
                 <w:color w:val="4472C4" w:themeColor="accent5"/>
               </w:rPr>
             </w:pPr>
+            <w:proofErr w:type="spellStart"/>
             <w:r>
               <w:rPr>
                 <w:rFonts w:hint="eastAsia"/>
@@ -5703,6 +6276,7 @@
               </w:rPr>
               <w:t>_id</w:t>
             </w:r>
+            <w:proofErr w:type="spellEnd"/>
           </w:p>
         </w:tc>
         <w:tc>
@@ -5750,12 +6324,20 @@
             <w:tcW w:w="1276" w:type="dxa"/>
           </w:tcPr>
           <w:p>
-            <w:r>
-              <w:rPr>
-                <w:rFonts w:hint="eastAsia"/>
+            <w:pPr>
+              <w:rPr>
+                <w:color w:val="4472C4" w:themeColor="accent5"/>
+              </w:rPr>
+            </w:pPr>
+            <w:proofErr w:type="spellStart"/>
+            <w:r>
+              <w:rPr>
+                <w:rFonts w:hint="eastAsia"/>
+                <w:color w:val="4472C4" w:themeColor="accent5"/>
               </w:rPr>
               <w:t>editStuInfo</w:t>
             </w:r>
+            <w:proofErr w:type="spellEnd"/>
           </w:p>
         </w:tc>
         <w:tc>
@@ -5763,9 +6345,15 @@
             <w:tcW w:w="1701" w:type="dxa"/>
           </w:tcPr>
           <w:p>
-            <w:r>
-              <w:rPr>
-                <w:rFonts w:hint="eastAsia"/>
+            <w:pPr>
+              <w:rPr>
+                <w:color w:val="4472C4" w:themeColor="accent5"/>
+              </w:rPr>
+            </w:pPr>
+            <w:r>
+              <w:rPr>
+                <w:rFonts w:hint="eastAsia"/>
+                <w:color w:val="4472C4" w:themeColor="accent5"/>
               </w:rPr>
               <w:t>stu_id,name,email,question1/2,answer1/2</w:t>
             </w:r>
@@ -5776,26 +6364,78 @@
             <w:tcW w:w="3824" w:type="dxa"/>
           </w:tcPr>
           <w:p>
-            <w:r>
-              <w:rPr>
-                <w:rFonts w:hint="eastAsia"/>
-              </w:rPr>
-              <w:t>stu_id,name,email,question1/2</w:t>
-            </w:r>
-          </w:p>
-          <w:p/>
-          <w:p/>
-          <w:p/>
-          <w:p/>
+            <w:pPr>
+              <w:rPr>
+                <w:color w:val="4472C4" w:themeColor="accent5"/>
+              </w:rPr>
+            </w:pPr>
+            <w:r>
+              <w:rPr>
+                <w:rFonts w:hint="eastAsia"/>
+                <w:color w:val="4472C4" w:themeColor="accent5"/>
+              </w:rPr>
+              <w:t>stu_</w:t>
+            </w:r>
+            <w:proofErr w:type="gramStart"/>
+            <w:r>
+              <w:rPr>
+                <w:rFonts w:hint="eastAsia"/>
+                <w:color w:val="4472C4" w:themeColor="accent5"/>
+              </w:rPr>
+              <w:t>id,name</w:t>
+            </w:r>
+            <w:proofErr w:type="gramEnd"/>
+            <w:r>
+              <w:rPr>
+                <w:rFonts w:hint="eastAsia"/>
+                <w:color w:val="4472C4" w:themeColor="accent5"/>
+              </w:rPr>
+              <w:t>,email,question1/2</w:t>
+            </w:r>
+          </w:p>
+          <w:p>
+            <w:pPr>
+              <w:rPr>
+                <w:color w:val="4472C4" w:themeColor="accent5"/>
+              </w:rPr>
+            </w:pPr>
+          </w:p>
+          <w:p>
+            <w:pPr>
+              <w:rPr>
+                <w:color w:val="4472C4" w:themeColor="accent5"/>
+              </w:rPr>
+            </w:pPr>
+          </w:p>
+          <w:p>
+            <w:pPr>
+              <w:rPr>
+                <w:color w:val="4472C4" w:themeColor="accent5"/>
+              </w:rPr>
+            </w:pPr>
+          </w:p>
+          <w:p>
+            <w:pPr>
+              <w:rPr>
+                <w:color w:val="4472C4" w:themeColor="accent5"/>
+              </w:rPr>
+            </w:pPr>
+          </w:p>
         </w:tc>
         <w:tc>
           <w:tcPr>
             <w:tcW w:w="1497" w:type="dxa"/>
           </w:tcPr>
           <w:p>
-            <w:r>
-              <w:rPr>
-                <w:rFonts w:hint="eastAsia"/>
+            <w:pPr>
+              <w:rPr>
+                <w:color w:val="4472C4" w:themeColor="accent5"/>
+              </w:rPr>
+            </w:pPr>
+            <w:r>
+              <w:rPr>
+                <w:rFonts w:hint="eastAsia"/>
+                <w:color w:val="4472C4" w:themeColor="accent5"/>
               </w:rPr>
               <w:t>修改个人信息</w:t>
             </w:r>
@@ -5808,12 +6448,20 @@
             <w:tcW w:w="1276" w:type="dxa"/>
           </w:tcPr>
           <w:p>
-            <w:r>
-              <w:rPr>
-                <w:rFonts w:hint="eastAsia"/>
+            <w:pPr>
+              <w:rPr>
+                <w:color w:val="4472C4" w:themeColor="accent5"/>
+              </w:rPr>
+            </w:pPr>
+            <w:proofErr w:type="spellStart"/>
+            <w:r>
+              <w:rPr>
+                <w:rFonts w:hint="eastAsia"/>
+                <w:color w:val="4472C4" w:themeColor="accent5"/>
               </w:rPr>
               <w:t>checkQA</w:t>
             </w:r>
+            <w:proofErr w:type="spellEnd"/>
           </w:p>
         </w:tc>
         <w:tc>
@@ -5821,15 +6469,22 @@
             <w:tcW w:w="1701" w:type="dxa"/>
           </w:tcPr>
           <w:p>
-            <w:r>
-              <w:rPr>
-                <w:rFonts w:hint="eastAsia"/>
+            <w:pPr>
+              <w:rPr>
+                <w:color w:val="4472C4" w:themeColor="accent5"/>
+              </w:rPr>
+            </w:pPr>
+            <w:r>
+              <w:rPr>
+                <w:rFonts w:hint="eastAsia"/>
+                <w:color w:val="4472C4" w:themeColor="accent5"/>
               </w:rPr>
               <w:t>stu_id,question1</w:t>
             </w:r>
             <w:r>
               <w:rPr>
                 <w:rFonts w:hint="eastAsia"/>
+                <w:color w:val="4472C4" w:themeColor="accent5"/>
               </w:rPr>
               <w:lastRenderedPageBreak/>
               <w:t>/2,answer1/2</w:t>
@@ -5841,9 +6496,15 @@
             <w:tcW w:w="3824" w:type="dxa"/>
           </w:tcPr>
           <w:p>
-            <w:r>
-              <w:rPr>
-                <w:rFonts w:hint="eastAsia"/>
+            <w:pPr>
+              <w:rPr>
+                <w:color w:val="4472C4" w:themeColor="accent5"/>
+              </w:rPr>
+            </w:pPr>
+            <w:r>
+              <w:rPr>
+                <w:rFonts w:hint="eastAsia"/>
+                <w:color w:val="4472C4" w:themeColor="accent5"/>
               </w:rPr>
               <w:lastRenderedPageBreak/>
               <w:t>成功与否</w:t>
@@ -5855,30 +6516,50 @@
             <w:tcW w:w="1497" w:type="dxa"/>
           </w:tcPr>
           <w:p>
-            <w:r>
-              <w:rPr>
-                <w:rFonts w:hint="eastAsia"/>
+            <w:pPr>
+              <w:rPr>
+                <w:color w:val="4472C4" w:themeColor="accent5"/>
+              </w:rPr>
+            </w:pPr>
+            <w:r>
+              <w:rPr>
+                <w:rFonts w:hint="eastAsia"/>
+                <w:color w:val="4472C4" w:themeColor="accent5"/>
               </w:rPr>
               <w:t>验证密保问题</w:t>
             </w:r>
           </w:p>
-          <w:p/>
-          <w:p>
-            <w:r>
-              <w:rPr>
-                <w:rFonts w:hint="eastAsia"/>
+          <w:p>
+            <w:pPr>
+              <w:rPr>
+                <w:color w:val="4472C4" w:themeColor="accent5"/>
+              </w:rPr>
+            </w:pPr>
+          </w:p>
+          <w:p>
+            <w:pPr>
+              <w:rPr>
+                <w:color w:val="4472C4" w:themeColor="accent5"/>
+              </w:rPr>
+            </w:pPr>
+            <w:r>
+              <w:rPr>
+                <w:rFonts w:hint="eastAsia"/>
+                <w:color w:val="4472C4" w:themeColor="accent5"/>
               </w:rPr>
               <w:t>code</w:t>
             </w:r>
             <w:r>
               <w:rPr>
                 <w:rFonts w:hint="eastAsia"/>
+                <w:color w:val="4472C4" w:themeColor="accent5"/>
               </w:rPr>
               <w:t>变为</w:t>
             </w:r>
             <w:r>
               <w:rPr>
                 <w:rFonts w:hint="eastAsia"/>
+                <w:color w:val="4472C4" w:themeColor="accent5"/>
               </w:rPr>
               <w:t>1</w:t>
             </w:r>
@@ -5891,6 +6572,7 @@
             <w:tcW w:w="1276" w:type="dxa"/>
           </w:tcPr>
           <w:p>
+            <w:proofErr w:type="spellStart"/>
             <w:r>
               <w:rPr>
                 <w:rFonts w:hint="eastAsia"/>
@@ -5898,6 +6580,7 @@
               <w:lastRenderedPageBreak/>
               <w:t>sendEmail</w:t>
             </w:r>
+            <w:proofErr w:type="spellEnd"/>
           </w:p>
         </w:tc>
         <w:tc>
@@ -5905,6 +6588,7 @@
             <w:tcW w:w="1701" w:type="dxa"/>
           </w:tcPr>
           <w:p>
+            <w:proofErr w:type="spellStart"/>
             <w:r>
               <w:rPr>
                 <w:rFonts w:hint="eastAsia"/>
@@ -5917,6 +6601,7 @@
               </w:rPr>
               <w:t>email</w:t>
             </w:r>
+            <w:proofErr w:type="spellEnd"/>
           </w:p>
         </w:tc>
         <w:tc>
@@ -5977,12 +6662,14 @@
             <w:tcW w:w="1276" w:type="dxa"/>
           </w:tcPr>
           <w:p>
+            <w:proofErr w:type="spellStart"/>
             <w:r>
               <w:rPr>
                 <w:rFonts w:hint="eastAsia"/>
               </w:rPr>
               <w:t>checkWithEmail</w:t>
             </w:r>
+            <w:proofErr w:type="spellEnd"/>
           </w:p>
         </w:tc>
         <w:tc>
@@ -5990,12 +6677,14 @@
             <w:tcW w:w="1701" w:type="dxa"/>
           </w:tcPr>
           <w:p>
+            <w:proofErr w:type="spellStart"/>
             <w:r>
               <w:rPr>
                 <w:rFonts w:hint="eastAsia"/>
               </w:rPr>
               <w:t>stu_id,code</w:t>
             </w:r>
+            <w:proofErr w:type="spellEnd"/>
           </w:p>
         </w:tc>
         <w:tc>
@@ -6009,6 +6698,8 @@
               </w:rPr>
               <w:t>成功与否</w:t>
             </w:r>
+            <w:bookmarkStart w:id="23" w:name="_GoBack"/>
+            <w:bookmarkEnd w:id="23"/>
           </w:p>
         </w:tc>
         <w:tc>
@@ -6043,12 +6734,20 @@
             <w:tcW w:w="1276" w:type="dxa"/>
           </w:tcPr>
           <w:p>
-            <w:r>
-              <w:rPr>
-                <w:rFonts w:hint="eastAsia"/>
+            <w:pPr>
+              <w:rPr>
+                <w:color w:val="4472C4" w:themeColor="accent5"/>
+              </w:rPr>
+            </w:pPr>
+            <w:proofErr w:type="spellStart"/>
+            <w:r>
+              <w:rPr>
+                <w:rFonts w:hint="eastAsia"/>
+                <w:color w:val="4472C4" w:themeColor="accent5"/>
               </w:rPr>
               <w:t>changePassword</w:t>
             </w:r>
+            <w:proofErr w:type="spellEnd"/>
           </w:p>
         </w:tc>
         <w:tc>
@@ -6056,12 +6755,20 @@
             <w:tcW w:w="1701" w:type="dxa"/>
           </w:tcPr>
           <w:p>
-            <w:r>
-              <w:rPr>
-                <w:rFonts w:hint="eastAsia"/>
+            <w:pPr>
+              <w:rPr>
+                <w:color w:val="4472C4" w:themeColor="accent5"/>
+              </w:rPr>
+            </w:pPr>
+            <w:proofErr w:type="spellStart"/>
+            <w:r>
+              <w:rPr>
+                <w:rFonts w:hint="eastAsia"/>
+                <w:color w:val="4472C4" w:themeColor="accent5"/>
               </w:rPr>
               <w:t>stu_id,newPassword</w:t>
             </w:r>
+            <w:proofErr w:type="spellEnd"/>
           </w:p>
         </w:tc>
         <w:tc>
@@ -6069,9 +6776,15 @@
             <w:tcW w:w="3824" w:type="dxa"/>
           </w:tcPr>
           <w:p>
-            <w:r>
-              <w:rPr>
-                <w:rFonts w:hint="eastAsia"/>
+            <w:pPr>
+              <w:rPr>
+                <w:color w:val="4472C4" w:themeColor="accent5"/>
+              </w:rPr>
+            </w:pPr>
+            <w:r>
+              <w:rPr>
+                <w:rFonts w:hint="eastAsia"/>
+                <w:color w:val="4472C4" w:themeColor="accent5"/>
               </w:rPr>
               <w:t>成功与否</w:t>
             </w:r>
@@ -6082,71 +6795,92 @@
             <w:tcW w:w="1497" w:type="dxa"/>
           </w:tcPr>
           <w:p>
-            <w:r>
-              <w:rPr>
-                <w:rFonts w:hint="eastAsia"/>
+            <w:pPr>
+              <w:rPr>
+                <w:color w:val="4472C4" w:themeColor="accent5"/>
+              </w:rPr>
+            </w:pPr>
+            <w:r>
+              <w:rPr>
+                <w:rFonts w:hint="eastAsia"/>
+                <w:color w:val="4472C4" w:themeColor="accent5"/>
               </w:rPr>
               <w:t>验证</w:t>
             </w:r>
             <w:r>
               <w:rPr>
                 <w:rFonts w:hint="eastAsia"/>
+                <w:color w:val="4472C4" w:themeColor="accent5"/>
               </w:rPr>
               <w:t>code</w:t>
             </w:r>
             <w:r>
               <w:rPr>
                 <w:rFonts w:hint="eastAsia"/>
+                <w:color w:val="4472C4" w:themeColor="accent5"/>
               </w:rPr>
               <w:t>是否为</w:t>
             </w:r>
             <w:r>
               <w:rPr>
                 <w:rFonts w:hint="eastAsia"/>
+                <w:color w:val="4472C4" w:themeColor="accent5"/>
               </w:rPr>
               <w:t>1</w:t>
             </w:r>
             <w:r>
               <w:rPr>
                 <w:rFonts w:hint="eastAsia"/>
+                <w:color w:val="4472C4" w:themeColor="accent5"/>
               </w:rPr>
               <w:t>，是则改密码并</w:t>
             </w:r>
             <w:r>
               <w:rPr>
                 <w:rFonts w:hint="eastAsia"/>
+                <w:color w:val="4472C4" w:themeColor="accent5"/>
               </w:rPr>
               <w:t>code</w:t>
             </w:r>
             <w:r>
               <w:rPr>
                 <w:rFonts w:hint="eastAsia"/>
+                <w:color w:val="4472C4" w:themeColor="accent5"/>
               </w:rPr>
               <w:t>改为</w:t>
             </w:r>
             <w:r>
               <w:rPr>
                 <w:rFonts w:hint="eastAsia"/>
+                <w:color w:val="4472C4" w:themeColor="accent5"/>
               </w:rPr>
               <w:t>null</w:t>
             </w:r>
           </w:p>
           <w:p>
-            <w:r>
-              <w:rPr>
-                <w:rFonts w:hint="eastAsia"/>
+            <w:pPr>
+              <w:rPr>
+                <w:color w:val="4472C4" w:themeColor="accent5"/>
+              </w:rPr>
+            </w:pPr>
+            <w:r>
+              <w:rPr>
+                <w:rFonts w:hint="eastAsia"/>
+                <w:color w:val="4472C4" w:themeColor="accent5"/>
               </w:rPr>
               <w:t>如果不是</w:t>
             </w:r>
             <w:r>
               <w:rPr>
                 <w:rFonts w:hint="eastAsia"/>
+                <w:color w:val="4472C4" w:themeColor="accent5"/>
               </w:rPr>
               <w:t>1</w:t>
             </w:r>
             <w:r>
               <w:rPr>
                 <w:rFonts w:hint="eastAsia"/>
+                <w:color w:val="4472C4" w:themeColor="accent5"/>
               </w:rPr>
               <w:t>，拒绝修改</w:t>
             </w:r>
@@ -6164,6 +6898,7 @@
                 <w:color w:val="4472C4" w:themeColor="accent5"/>
               </w:rPr>
             </w:pPr>
+            <w:proofErr w:type="spellStart"/>
             <w:r>
               <w:rPr>
                 <w:rFonts w:hint="eastAsia"/>
@@ -6171,6 +6906,7 @@
               </w:rPr>
               <w:t>addTA</w:t>
             </w:r>
+            <w:proofErr w:type="spellEnd"/>
           </w:p>
         </w:tc>
         <w:tc>
@@ -6183,6 +6919,7 @@
                 <w:color w:val="4472C4" w:themeColor="accent5"/>
               </w:rPr>
             </w:pPr>
+            <w:proofErr w:type="spellStart"/>
             <w:r>
               <w:rPr>
                 <w:rFonts w:hint="eastAsia"/>
@@ -6197,6 +6934,7 @@
               </w:rPr>
               <w:t>,name</w:t>
             </w:r>
+            <w:proofErr w:type="spellEnd"/>
           </w:p>
         </w:tc>
         <w:tc>
@@ -6209,6 +6947,7 @@
                 <w:color w:val="4472C4" w:themeColor="accent5"/>
               </w:rPr>
             </w:pPr>
+            <w:proofErr w:type="spellStart"/>
             <w:r>
               <w:rPr>
                 <w:rFonts w:hint="eastAsia"/>
@@ -6223,6 +6962,7 @@
               </w:rPr>
               <w:t>,name</w:t>
             </w:r>
+            <w:proofErr w:type="spellEnd"/>
           </w:p>
         </w:tc>
         <w:tc>
@@ -6277,6 +7017,7 @@
                 <w:color w:val="4472C4" w:themeColor="accent5"/>
               </w:rPr>
             </w:pPr>
+            <w:proofErr w:type="spellStart"/>
             <w:r>
               <w:rPr>
                 <w:rFonts w:hint="eastAsia"/>
@@ -6284,6 +7025,7 @@
               </w:rPr>
               <w:t>getTAList</w:t>
             </w:r>
+            <w:proofErr w:type="spellEnd"/>
           </w:p>
         </w:tc>
         <w:tc>
@@ -6296,6 +7038,7 @@
                 <w:color w:val="4472C4" w:themeColor="accent5"/>
               </w:rPr>
             </w:pPr>
+            <w:proofErr w:type="spellStart"/>
             <w:r>
               <w:rPr>
                 <w:rFonts w:hint="eastAsia"/>
@@ -6303,6 +7046,7 @@
               </w:rPr>
               <w:t>teacher_id</w:t>
             </w:r>
+            <w:proofErr w:type="spellEnd"/>
           </w:p>
         </w:tc>
         <w:tc>
@@ -6315,12 +7059,37 @@
                 <w:color w:val="4472C4" w:themeColor="accent5"/>
               </w:rPr>
             </w:pPr>
-            <w:r>
-              <w:rPr>
-                <w:rFonts w:hint="eastAsia"/>
-                <w:color w:val="4472C4" w:themeColor="accent5"/>
-              </w:rPr>
-              <w:t xml:space="preserve">assistList{assist_id,class_id </w:t>
+            <w:proofErr w:type="spellStart"/>
+            <w:r>
+              <w:rPr>
+                <w:rFonts w:hint="eastAsia"/>
+                <w:color w:val="4472C4" w:themeColor="accent5"/>
+              </w:rPr>
+              <w:t>assistList</w:t>
+            </w:r>
+            <w:proofErr w:type="spellEnd"/>
+            <w:r>
+              <w:rPr>
+                <w:rFonts w:hint="eastAsia"/>
+                <w:color w:val="4472C4" w:themeColor="accent5"/>
+              </w:rPr>
+              <w:t>{</w:t>
+            </w:r>
+            <w:proofErr w:type="spellStart"/>
+            <w:r>
+              <w:rPr>
+                <w:rFonts w:hint="eastAsia"/>
+                <w:color w:val="4472C4" w:themeColor="accent5"/>
+              </w:rPr>
+              <w:t>assist_id,class_id</w:t>
+            </w:r>
+            <w:proofErr w:type="spellEnd"/>
+            <w:r>
+              <w:rPr>
+                <w:rFonts w:hint="eastAsia"/>
+                <w:color w:val="4472C4" w:themeColor="accent5"/>
+              </w:rPr>
+              <w:t xml:space="preserve"> </w:t>
             </w:r>
             <w:r>
               <w:rPr>
@@ -6362,7 +7131,7 @@
                 <w:color w:val="4472C4" w:themeColor="accent5"/>
               </w:rPr>
             </w:pPr>
-            <w:bookmarkStart w:id="23" w:name="_GoBack"/>
+            <w:proofErr w:type="spellStart"/>
             <w:r>
               <w:rPr>
                 <w:rFonts w:hint="eastAsia"/>
@@ -6370,6 +7139,7 @@
               </w:rPr>
               <w:t>deleteTA</w:t>
             </w:r>
+            <w:proofErr w:type="spellEnd"/>
           </w:p>
         </w:tc>
         <w:tc>
@@ -6382,6 +7152,7 @@
                 <w:color w:val="4472C4" w:themeColor="accent5"/>
               </w:rPr>
             </w:pPr>
+            <w:proofErr w:type="spellStart"/>
             <w:r>
               <w:rPr>
                 <w:rFonts w:hint="eastAsia"/>
@@ -6389,6 +7160,7 @@
               </w:rPr>
               <w:t>teacher_id,assist_id</w:t>
             </w:r>
+            <w:proofErr w:type="spellEnd"/>
           </w:p>
         </w:tc>
         <w:tc>
@@ -6426,92 +7198,6 @@
                 <w:color w:val="4472C4" w:themeColor="accent5"/>
               </w:rPr>
               <w:t>删除助教</w:t>
-            </w:r>
-          </w:p>
-        </w:tc>
-      </w:tr>
-      <w:bookmarkEnd w:id="23"/>
-      <w:tr>
-        <w:tc>
-          <w:tcPr>
-            <w:tcW w:w="1276" w:type="dxa"/>
-          </w:tcPr>
-          <w:p>
-            <w:pPr>
-              <w:rPr>
-                <w:color w:val="0070C0"/>
-              </w:rPr>
-            </w:pPr>
-            <w:r>
-              <w:rPr>
-                <w:rFonts w:hint="eastAsia"/>
-                <w:color w:val="0070C0"/>
-              </w:rPr>
-              <w:t>createGroup</w:t>
-            </w:r>
-          </w:p>
-        </w:tc>
-        <w:tc>
-          <w:tcPr>
-            <w:tcW w:w="1701" w:type="dxa"/>
-          </w:tcPr>
-          <w:p>
-            <w:pPr>
-              <w:rPr>
-                <w:color w:val="0070C0"/>
-              </w:rPr>
-            </w:pPr>
-            <w:r>
-              <w:rPr>
-                <w:rFonts w:hint="eastAsia"/>
-                <w:color w:val="0070C0"/>
-              </w:rPr>
-              <w:t>leader_id,group_name,group_password,</w:t>
-            </w:r>
-            <w:r>
-              <w:rPr>
-                <w:rFonts w:hint="eastAsia"/>
-                <w:color w:val="0070C0"/>
-              </w:rPr>
-              <w:t>class_id</w:t>
-            </w:r>
-          </w:p>
-        </w:tc>
-        <w:tc>
-          <w:tcPr>
-            <w:tcW w:w="3824" w:type="dxa"/>
-          </w:tcPr>
-          <w:p>
-            <w:pPr>
-              <w:rPr>
-                <w:color w:val="0070C0"/>
-              </w:rPr>
-            </w:pPr>
-            <w:r>
-              <w:rPr>
-                <w:rFonts w:hint="eastAsia"/>
-                <w:color w:val="0070C0"/>
-              </w:rPr>
-              <w:t>group_id,group_name</w:t>
-            </w:r>
-          </w:p>
-        </w:tc>
-        <w:tc>
-          <w:tcPr>
-            <w:tcW w:w="1497" w:type="dxa"/>
-          </w:tcPr>
-          <w:p>
-            <w:pPr>
-              <w:rPr>
-                <w:color w:val="0070C0"/>
-              </w:rPr>
-            </w:pPr>
-            <w:r>
-              <w:rPr>
-                <w:rFonts w:hint="eastAsia"/>
-                <w:color w:val="0070C0"/>
-              </w:rPr>
-              <w:t>创建小组</w:t>
             </w:r>
           </w:p>
         </w:tc>
@@ -6527,13 +7213,15 @@
                 <w:color w:val="0070C0"/>
               </w:rPr>
             </w:pPr>
+            <w:proofErr w:type="spellStart"/>
             <w:r>
               <w:rPr>
                 <w:rFonts w:hint="eastAsia"/>
                 <w:color w:val="0070C0"/>
               </w:rPr>
-              <w:t>deleteGroup</w:t>
-            </w:r>
+              <w:t>createGroup</w:t>
+            </w:r>
+            <w:proofErr w:type="spellEnd"/>
           </w:p>
         </w:tc>
         <w:tc>
@@ -6546,20 +7234,22 @@
                 <w:color w:val="0070C0"/>
               </w:rPr>
             </w:pPr>
+            <w:proofErr w:type="spellStart"/>
             <w:r>
               <w:rPr>
                 <w:rFonts w:hint="eastAsia"/>
                 <w:color w:val="0070C0"/>
               </w:rPr>
-              <w:t>leader_id</w:t>
+              <w:t>leader_id,group_name,group_password,</w:t>
             </w:r>
             <w:r>
               <w:rPr>
                 <w:rFonts w:hint="eastAsia"/>
                 <w:color w:val="0070C0"/>
               </w:rPr>
-              <w:t>,group_id</w:t>
-            </w:r>
+              <w:t>class_id</w:t>
+            </w:r>
+            <w:proofErr w:type="spellEnd"/>
           </w:p>
         </w:tc>
         <w:tc>
@@ -6572,13 +7262,15 @@
                 <w:color w:val="0070C0"/>
               </w:rPr>
             </w:pPr>
+            <w:proofErr w:type="spellStart"/>
             <w:r>
               <w:rPr>
                 <w:rFonts w:hint="eastAsia"/>
                 <w:color w:val="0070C0"/>
               </w:rPr>
-              <w:t>成功与否</w:t>
-            </w:r>
+              <w:t>group_id,group_name</w:t>
+            </w:r>
+            <w:proofErr w:type="spellEnd"/>
           </w:p>
         </w:tc>
         <w:tc>
@@ -6596,7 +7288,7 @@
                 <w:rFonts w:hint="eastAsia"/>
                 <w:color w:val="0070C0"/>
               </w:rPr>
-              <w:t>删除小组</w:t>
+              <w:t>创建小组</w:t>
             </w:r>
           </w:p>
         </w:tc>
@@ -6612,13 +7304,15 @@
                 <w:color w:val="0070C0"/>
               </w:rPr>
             </w:pPr>
+            <w:proofErr w:type="spellStart"/>
             <w:r>
               <w:rPr>
                 <w:rFonts w:hint="eastAsia"/>
                 <w:color w:val="0070C0"/>
               </w:rPr>
-              <w:t>getGroupList</w:t>
-            </w:r>
+              <w:t>deleteGroup</w:t>
+            </w:r>
+            <w:proofErr w:type="spellEnd"/>
           </w:p>
         </w:tc>
         <w:tc>
@@ -6631,13 +7325,22 @@
                 <w:color w:val="0070C0"/>
               </w:rPr>
             </w:pPr>
+            <w:proofErr w:type="spellStart"/>
             <w:r>
               <w:rPr>
                 <w:rFonts w:hint="eastAsia"/>
                 <w:color w:val="0070C0"/>
               </w:rPr>
-              <w:t>class_id</w:t>
-            </w:r>
+              <w:t>leader_id</w:t>
+            </w:r>
+            <w:r>
+              <w:rPr>
+                <w:rFonts w:hint="eastAsia"/>
+                <w:color w:val="0070C0"/>
+              </w:rPr>
+              <w:t>,group_id</w:t>
+            </w:r>
+            <w:proofErr w:type="spellEnd"/>
           </w:p>
         </w:tc>
         <w:tc>
@@ -6655,7 +7358,7 @@
                 <w:rFonts w:hint="eastAsia"/>
                 <w:color w:val="0070C0"/>
               </w:rPr>
-              <w:t>groupList{group_id,class_id,group_name,group_leader,group_member{name}}</w:t>
+              <w:t>成功与否</w:t>
             </w:r>
           </w:p>
         </w:tc>
@@ -6674,7 +7377,7 @@
                 <w:rFonts w:hint="eastAsia"/>
                 <w:color w:val="0070C0"/>
               </w:rPr>
-              <w:t>获取小组列表</w:t>
+              <w:t>删除小组</w:t>
             </w:r>
           </w:p>
         </w:tc>
@@ -6690,11 +7393,119 @@
                 <w:color w:val="0070C0"/>
               </w:rPr>
             </w:pPr>
+            <w:proofErr w:type="spellStart"/>
             <w:r>
               <w:rPr>
                 <w:rFonts w:hint="eastAsia"/>
                 <w:color w:val="0070C0"/>
               </w:rPr>
+              <w:t>getGroupList</w:t>
+            </w:r>
+            <w:proofErr w:type="spellEnd"/>
+          </w:p>
+        </w:tc>
+        <w:tc>
+          <w:tcPr>
+            <w:tcW w:w="1701" w:type="dxa"/>
+          </w:tcPr>
+          <w:p>
+            <w:pPr>
+              <w:rPr>
+                <w:color w:val="0070C0"/>
+              </w:rPr>
+            </w:pPr>
+            <w:proofErr w:type="spellStart"/>
+            <w:r>
+              <w:rPr>
+                <w:rFonts w:hint="eastAsia"/>
+                <w:color w:val="0070C0"/>
+              </w:rPr>
+              <w:t>class_id</w:t>
+            </w:r>
+            <w:proofErr w:type="spellEnd"/>
+          </w:p>
+        </w:tc>
+        <w:tc>
+          <w:tcPr>
+            <w:tcW w:w="3824" w:type="dxa"/>
+          </w:tcPr>
+          <w:p>
+            <w:pPr>
+              <w:rPr>
+                <w:color w:val="0070C0"/>
+              </w:rPr>
+            </w:pPr>
+            <w:proofErr w:type="spellStart"/>
+            <w:r>
+              <w:rPr>
+                <w:rFonts w:hint="eastAsia"/>
+                <w:color w:val="0070C0"/>
+              </w:rPr>
+              <w:t>groupList</w:t>
+            </w:r>
+            <w:proofErr w:type="spellEnd"/>
+            <w:r>
+              <w:rPr>
+                <w:rFonts w:hint="eastAsia"/>
+                <w:color w:val="0070C0"/>
+              </w:rPr>
+              <w:t>{</w:t>
+            </w:r>
+            <w:proofErr w:type="spellStart"/>
+            <w:r>
+              <w:rPr>
+                <w:rFonts w:hint="eastAsia"/>
+                <w:color w:val="0070C0"/>
+              </w:rPr>
+              <w:t>group_id,class_id,group_name,group_leader,group_member</w:t>
+            </w:r>
+            <w:proofErr w:type="spellEnd"/>
+            <w:r>
+              <w:rPr>
+                <w:rFonts w:hint="eastAsia"/>
+                <w:color w:val="0070C0"/>
+              </w:rPr>
+              <w:t>{name}}</w:t>
+            </w:r>
+          </w:p>
+        </w:tc>
+        <w:tc>
+          <w:tcPr>
+            <w:tcW w:w="1497" w:type="dxa"/>
+          </w:tcPr>
+          <w:p>
+            <w:pPr>
+              <w:rPr>
+                <w:color w:val="0070C0"/>
+              </w:rPr>
+            </w:pPr>
+            <w:r>
+              <w:rPr>
+                <w:rFonts w:hint="eastAsia"/>
+                <w:color w:val="0070C0"/>
+              </w:rPr>
+              <w:t>获取小组列表</w:t>
+            </w:r>
+          </w:p>
+        </w:tc>
+      </w:tr>
+      <w:tr>
+        <w:tc>
+          <w:tcPr>
+            <w:tcW w:w="1276" w:type="dxa"/>
+          </w:tcPr>
+          <w:p>
+            <w:pPr>
+              <w:rPr>
+                <w:color w:val="0070C0"/>
+              </w:rPr>
+            </w:pPr>
+            <w:proofErr w:type="spellStart"/>
+            <w:r>
+              <w:rPr>
+                <w:rFonts w:hint="eastAsia"/>
+                <w:color w:val="0070C0"/>
+              </w:rPr>
               <w:t>join</w:t>
             </w:r>
             <w:r>
@@ -6704,6 +7515,7 @@
               </w:rPr>
               <w:t>Group</w:t>
             </w:r>
+            <w:proofErr w:type="spellEnd"/>
           </w:p>
         </w:tc>
         <w:tc>
@@ -6716,6 +7528,7 @@
                 <w:color w:val="0070C0"/>
               </w:rPr>
             </w:pPr>
+            <w:proofErr w:type="spellStart"/>
             <w:r>
               <w:rPr>
                 <w:rFonts w:hint="eastAsia"/>
@@ -6723,6 +7536,7 @@
               </w:rPr>
               <w:t>group_id,student_id</w:t>
             </w:r>
+            <w:proofErr w:type="spellEnd"/>
           </w:p>
         </w:tc>
         <w:tc>
@@ -6735,6 +7549,7 @@
                 <w:color w:val="0070C0"/>
               </w:rPr>
             </w:pPr>
+            <w:proofErr w:type="spellStart"/>
             <w:r>
               <w:rPr>
                 <w:rFonts w:hint="eastAsia"/>
@@ -6742,6 +7557,7 @@
               </w:rPr>
               <w:t>student_name</w:t>
             </w:r>
+            <w:proofErr w:type="spellEnd"/>
           </w:p>
         </w:tc>
         <w:tc>
@@ -6778,6 +7594,7 @@
                 <w:color w:val="0070C0"/>
               </w:rPr>
             </w:pPr>
+            <w:proofErr w:type="spellStart"/>
             <w:r>
               <w:rPr>
                 <w:rFonts w:hint="eastAsia"/>
@@ -6785,6 +7602,7 @@
               </w:rPr>
               <w:t>quitGroup</w:t>
             </w:r>
+            <w:proofErr w:type="spellEnd"/>
           </w:p>
         </w:tc>
         <w:tc>
@@ -6797,6 +7615,7 @@
                 <w:color w:val="0070C0"/>
               </w:rPr>
             </w:pPr>
+            <w:proofErr w:type="spellStart"/>
             <w:r>
               <w:rPr>
                 <w:rFonts w:hint="eastAsia"/>
@@ -6804,6 +7623,7 @@
               </w:rPr>
               <w:t>group_id,student_id</w:t>
             </w:r>
+            <w:proofErr w:type="spellEnd"/>
           </w:p>
         </w:tc>
         <w:tc>

</xml_diff>